<commit_message>
Implemented search into excel sheet and generating report from excel sheet data
</commit_message>
<xml_diff>
--- a/server/temp.docx
+++ b/server/temp.docx
@@ -107,7 +107,51 @@
                 <w:sz w:val="24"/>
                 <w:szCs w:val="24"/>
               </w:rPr>
-              <w:t>«Building_OwnerManager»</w:t>
+              <w:t>«Building</w:t>
+            </w:r>
+            <w:r>
+              <w:rPr>
+                <w:rFonts w:ascii="Cera Pro" w:hAnsi="Cera Pro"/>
+                <w:bCs/>
+                <w:noProof/>
+                <w:color w:val="FFFFFF"/>
+                <w:sz w:val="24"/>
+                <w:szCs w:val="24"/>
+              </w:rPr>
+              <w:t xml:space="preserve"> </w:t>
+            </w:r>
+            <w:r>
+              <w:rPr>
+                <w:rFonts w:ascii="Cera Pro" w:hAnsi="Cera Pro"/>
+                <w:bCs/>
+                <w:noProof/>
+                <w:color w:val="FFFFFF"/>
+                <w:sz w:val="24"/>
+                <w:szCs w:val="24"/>
+              </w:rPr>
+              <w:t>Owner</w:t>
+            </w:r>
+            <w:r>
+              <w:rPr>
+                <w:rFonts w:ascii="Cera Pro" w:hAnsi="Cera Pro"/>
+                <w:bCs/>
+                <w:noProof/>
+                <w:color w:val="FFFFFF"/>
+                <w:sz w:val="24"/>
+                <w:szCs w:val="24"/>
+              </w:rPr>
+              <w:t>/</w:t>
+            </w:r>
+            <w:r>
+              <w:rPr>
+                <w:rFonts w:ascii="Cera Pro" w:hAnsi="Cera Pro"/>
+                <w:bCs/>
+                <w:noProof/>
+                <w:color w:val="FFFFFF"/>
+                <w:sz w:val="24"/>
+                <w:szCs w:val="24"/>
+              </w:rPr>
+              <w:t>Manager»</w:t>
             </w:r>
           </w:p>
           <w:p>
@@ -157,7 +201,6 @@
                 <w:rFonts w:ascii="Cera Pro" w:hAnsi="Cera Pro"/>
               </w:rPr>
             </w:pPr>
-            <w:proofErr w:type="gramStart"/>
             <w:r>
               <w:rPr>
                 <w:rFonts w:ascii="Cera Pro" w:hAnsi="Cera Pro"/>
@@ -178,7 +221,6 @@
               </w:rPr>
               <w:t>«</w:t>
             </w:r>
-            <w:proofErr w:type="gramEnd"/>
             <w:r>
               <w:rPr>
                 <w:rFonts w:ascii="Cera Pro" w:hAnsi="Cera Pro"/>
@@ -204,16 +246,7 @@
                 <w:b/>
                 <w:bCs/>
               </w:rPr>
-              <w:t xml:space="preserve">Use </w:t>
-            </w:r>
-            <w:proofErr w:type="gramStart"/>
-            <w:r>
-              <w:rPr>
-                <w:rFonts w:ascii="Cera Pro" w:hAnsi="Cera Pro"/>
-                <w:b/>
-                <w:bCs/>
-              </w:rPr>
-              <w:t>Type:</w:t>
+              <w:t>Use Type:</w:t>
             </w:r>
             <w:r>
               <w:rPr>
@@ -227,16 +260,27 @@
               </w:rPr>
               <w:t>«</w:t>
             </w:r>
-            <w:proofErr w:type="spellStart"/>
-            <w:proofErr w:type="gramEnd"/>
-            <w:r>
-              <w:rPr>
-                <w:rFonts w:ascii="Cera Pro" w:hAnsi="Cera Pro"/>
-                <w:noProof/>
-              </w:rPr>
-              <w:t>Use_Type</w:t>
-            </w:r>
-            <w:proofErr w:type="spellEnd"/>
+            <w:r>
+              <w:rPr>
+                <w:rFonts w:ascii="Cera Pro" w:hAnsi="Cera Pro"/>
+                <w:noProof/>
+              </w:rPr>
+              <w:t>Use</w:t>
+            </w:r>
+            <w:r>
+              <w:rPr>
+                <w:rFonts w:ascii="Cera Pro" w:hAnsi="Cera Pro"/>
+                <w:noProof/>
+              </w:rPr>
+              <w:t xml:space="preserve"> </w:t>
+            </w:r>
+            <w:r>
+              <w:rPr>
+                <w:rFonts w:ascii="Cera Pro" w:hAnsi="Cera Pro"/>
+                <w:noProof/>
+              </w:rPr>
+              <w:t>Type</w:t>
+            </w:r>
             <w:r>
               <w:rPr>
                 <w:rFonts w:ascii="Cera Pro" w:hAnsi="Cera Pro"/>
@@ -251,7 +295,6 @@
                 <w:rFonts w:ascii="Cera Pro" w:hAnsi="Cera Pro"/>
               </w:rPr>
             </w:pPr>
-            <w:proofErr w:type="gramStart"/>
             <w:r>
               <w:rPr>
                 <w:rFonts w:ascii="Cera Pro" w:hAnsi="Cera Pro"/>
@@ -271,15 +314,7 @@
                 <w:rFonts w:ascii="Cera Pro" w:hAnsi="Cera Pro"/>
                 <w:noProof/>
               </w:rPr>
-              <w:t>«</w:t>
-            </w:r>
-            <w:proofErr w:type="gramEnd"/>
-            <w:r>
-              <w:rPr>
-                <w:rFonts w:ascii="Cera Pro" w:hAnsi="Cera Pro"/>
-                <w:noProof/>
-              </w:rPr>
-              <w:t>Block»</w:t>
+              <w:t>«Block»</w:t>
             </w:r>
           </w:p>
           <w:p>
@@ -288,7 +323,6 @@
                 <w:rFonts w:ascii="Cera Pro" w:hAnsi="Cera Pro"/>
               </w:rPr>
             </w:pPr>
-            <w:proofErr w:type="gramStart"/>
             <w:r>
               <w:rPr>
                 <w:rFonts w:ascii="Cera Pro" w:hAnsi="Cera Pro"/>
@@ -308,15 +342,7 @@
                 <w:rFonts w:ascii="Cera Pro" w:hAnsi="Cera Pro"/>
                 <w:noProof/>
               </w:rPr>
-              <w:t>«</w:t>
-            </w:r>
-            <w:proofErr w:type="gramEnd"/>
-            <w:r>
-              <w:rPr>
-                <w:rFonts w:ascii="Cera Pro" w:hAnsi="Cera Pro"/>
-                <w:noProof/>
-              </w:rPr>
-              <w:t>BIN»</w:t>
+              <w:t>«BIN»</w:t>
             </w:r>
           </w:p>
           <w:p>
@@ -325,7 +351,6 @@
                 <w:rFonts w:ascii="Cera Pro" w:hAnsi="Cera Pro"/>
               </w:rPr>
             </w:pPr>
-            <w:proofErr w:type="gramStart"/>
             <w:r>
               <w:rPr>
                 <w:rFonts w:ascii="Cera Pro" w:hAnsi="Cera Pro"/>
@@ -345,15 +370,7 @@
                 <w:rFonts w:ascii="Cera Pro" w:hAnsi="Cera Pro"/>
                 <w:noProof/>
               </w:rPr>
-              <w:t>«</w:t>
-            </w:r>
-            <w:proofErr w:type="gramEnd"/>
-            <w:r>
-              <w:rPr>
-                <w:rFonts w:ascii="Cera Pro" w:hAnsi="Cera Pro"/>
-                <w:noProof/>
-              </w:rPr>
-              <w:t>Borough»</w:t>
+              <w:t>«Borough»</w:t>
             </w:r>
           </w:p>
         </w:tc>
@@ -386,7 +403,21 @@
                 <w:rFonts w:ascii="Cera Pro" w:hAnsi="Cera Pro"/>
                 <w:noProof/>
               </w:rPr>
-              <w:t>«Year_Built»</w:t>
+              <w:t>«Year</w:t>
+            </w:r>
+            <w:r>
+              <w:rPr>
+                <w:rFonts w:ascii="Cera Pro" w:hAnsi="Cera Pro"/>
+                <w:noProof/>
+              </w:rPr>
+              <w:t xml:space="preserve"> </w:t>
+            </w:r>
+            <w:r>
+              <w:rPr>
+                <w:rFonts w:ascii="Cera Pro" w:hAnsi="Cera Pro"/>
+                <w:noProof/>
+              </w:rPr>
+              <w:t>Built»</w:t>
             </w:r>
             <w:r>
               <w:rPr>
@@ -413,7 +444,21 @@
                 <w:rFonts w:ascii="Cera Pro" w:hAnsi="Cera Pro"/>
                 <w:noProof/>
               </w:rPr>
-              <w:t>«M__Floors»</w:t>
+              <w:t>«</w:t>
+            </w:r>
+            <w:r>
+              <w:rPr>
+                <w:rFonts w:ascii="Cera Pro" w:hAnsi="Cera Pro"/>
+                <w:noProof/>
+              </w:rPr>
+              <w:t xml:space="preserve">M </w:t>
+            </w:r>
+            <w:r>
+              <w:rPr>
+                <w:rFonts w:ascii="Cera Pro" w:hAnsi="Cera Pro"/>
+                <w:noProof/>
+              </w:rPr>
+              <w:t>Floors»</w:t>
             </w:r>
             <w:r>
               <w:rPr>
@@ -440,7 +485,35 @@
                 <w:rFonts w:ascii="Cera Pro" w:hAnsi="Cera Pro"/>
                 <w:noProof/>
               </w:rPr>
-              <w:t>«Approx_Sq_Ft»</w:t>
+              <w:t>«Approx</w:t>
+            </w:r>
+            <w:r>
+              <w:rPr>
+                <w:rFonts w:ascii="Cera Pro" w:hAnsi="Cera Pro"/>
+                <w:noProof/>
+              </w:rPr>
+              <w:t xml:space="preserve"> </w:t>
+            </w:r>
+            <w:r>
+              <w:rPr>
+                <w:rFonts w:ascii="Cera Pro" w:hAnsi="Cera Pro"/>
+                <w:noProof/>
+              </w:rPr>
+              <w:t>Sq</w:t>
+            </w:r>
+            <w:r>
+              <w:rPr>
+                <w:rFonts w:ascii="Cera Pro" w:hAnsi="Cera Pro"/>
+                <w:noProof/>
+              </w:rPr>
+              <w:t xml:space="preserve"> </w:t>
+            </w:r>
+            <w:r>
+              <w:rPr>
+                <w:rFonts w:ascii="Cera Pro" w:hAnsi="Cera Pro"/>
+                <w:noProof/>
+              </w:rPr>
+              <w:t>Ft»</w:t>
             </w:r>
             <w:r>
               <w:rPr>
@@ -487,7 +560,63 @@
                 <w:rFonts w:ascii="Cera Pro" w:hAnsi="Cera Pro"/>
                 <w:noProof/>
               </w:rPr>
-              <w:t>«Parking_Garage_YesNo»</w:t>
+              <w:t>«Parking</w:t>
+            </w:r>
+            <w:r>
+              <w:rPr>
+                <w:rFonts w:ascii="Cera Pro" w:hAnsi="Cera Pro"/>
+                <w:noProof/>
+              </w:rPr>
+              <w:t xml:space="preserve"> </w:t>
+            </w:r>
+            <w:r>
+              <w:rPr>
+                <w:rFonts w:ascii="Cera Pro" w:hAnsi="Cera Pro"/>
+                <w:noProof/>
+              </w:rPr>
+              <w:t>Garage</w:t>
+            </w:r>
+            <w:r>
+              <w:rPr>
+                <w:rFonts w:ascii="Cera Pro" w:hAnsi="Cera Pro"/>
+                <w:noProof/>
+              </w:rPr>
+              <w:t xml:space="preserve"> (</w:t>
+            </w:r>
+            <w:r>
+              <w:rPr>
+                <w:rFonts w:ascii="Cera Pro" w:hAnsi="Cera Pro"/>
+                <w:noProof/>
+              </w:rPr>
+              <w:t>Yes</w:t>
+            </w:r>
+            <w:r>
+              <w:rPr>
+                <w:rFonts w:ascii="Cera Pro" w:hAnsi="Cera Pro"/>
+                <w:noProof/>
+              </w:rPr>
+              <w:t>/</w:t>
+            </w:r>
+            <w:r>
+              <w:rPr>
+                <w:rFonts w:ascii="Cera Pro" w:hAnsi="Cera Pro"/>
+                <w:noProof/>
+              </w:rPr>
+              <w:t>No</w:t>
+            </w:r>
+            <w:r>
+              <w:rPr>
+                <w:rFonts w:ascii="Cera Pro" w:hAnsi="Cera Pro"/>
+                <w:noProof/>
+              </w:rPr>
+              <w:t>)</w:t>
+            </w:r>
+            <w:r>
+              <w:rPr>
+                <w:rFonts w:ascii="Cera Pro" w:hAnsi="Cera Pro"/>
+                <w:noProof/>
+              </w:rPr>
+              <w:t>»</w:t>
             </w:r>
           </w:p>
         </w:tc>
@@ -558,35 +687,34 @@
                 <w:sz w:val="20"/>
                 <w:szCs w:val="20"/>
               </w:rPr>
-              <w:t xml:space="preserve">Compliance </w:t>
-            </w:r>
-            <w:proofErr w:type="gramStart"/>
-            <w:r>
-              <w:rPr>
-                <w:rFonts w:ascii="Cera Pro" w:hAnsi="Cera Pro"/>
-                <w:sz w:val="20"/>
-                <w:szCs w:val="20"/>
-              </w:rPr>
-              <w:t xml:space="preserve">Status: </w:t>
-            </w:r>
-            <w:r>
-              <w:rPr>
-                <w:rFonts w:ascii="Cera Pro" w:hAnsi="Cera Pro"/>
-                <w:noProof/>
-                <w:sz w:val="20"/>
-                <w:szCs w:val="20"/>
-              </w:rPr>
-              <w:t>«</w:t>
-            </w:r>
-            <w:proofErr w:type="gramEnd"/>
-            <w:r>
-              <w:rPr>
-                <w:rFonts w:ascii="Cera Pro" w:hAnsi="Cera Pro"/>
-                <w:noProof/>
-                <w:sz w:val="20"/>
-                <w:szCs w:val="20"/>
-              </w:rPr>
-              <w:t>FISP_Compliance_Status»</w:t>
+              <w:t xml:space="preserve">Compliance Status: </w:t>
+            </w:r>
+            <w:r>
+              <w:rPr>
+                <w:rFonts w:ascii="Cera Pro" w:hAnsi="Cera Pro"/>
+                <w:noProof/>
+                <w:sz w:val="20"/>
+                <w:szCs w:val="20"/>
+              </w:rPr>
+              <w:t>«FISP</w:t>
+            </w:r>
+            <w:r>
+              <w:rPr>
+                <w:rFonts w:ascii="Cera Pro" w:hAnsi="Cera Pro"/>
+                <w:noProof/>
+                <w:sz w:val="20"/>
+                <w:szCs w:val="20"/>
+              </w:rPr>
+              <w:t xml:space="preserve"> </w:t>
+            </w:r>
+            <w:r>
+              <w:rPr>
+                <w:rFonts w:ascii="Cera Pro" w:hAnsi="Cera Pro"/>
+                <w:noProof/>
+                <w:sz w:val="20"/>
+                <w:szCs w:val="20"/>
+              </w:rPr>
+              <w:t>Compliance_Status»</w:t>
             </w:r>
           </w:p>
           <w:p>
@@ -597,7 +725,6 @@
                 <w:szCs w:val="20"/>
               </w:rPr>
             </w:pPr>
-            <w:proofErr w:type="gramStart"/>
             <w:r>
               <w:rPr>
                 <w:rFonts w:ascii="Cera Pro" w:hAnsi="Cera Pro"/>
@@ -613,17 +740,25 @@
                 <w:sz w:val="20"/>
                 <w:szCs w:val="20"/>
               </w:rPr>
-              <w:t>«</w:t>
-            </w:r>
-            <w:proofErr w:type="gramEnd"/>
-            <w:r>
-              <w:rPr>
-                <w:rFonts w:ascii="Cera Pro" w:hAnsi="Cera Pro"/>
-                <w:noProof/>
-                <w:sz w:val="20"/>
-                <w:szCs w:val="20"/>
-              </w:rPr>
-              <w:t>FISP_Cycle»</w:t>
+              <w:t>«FISP</w:t>
+            </w:r>
+            <w:r>
+              <w:rPr>
+                <w:rFonts w:ascii="Cera Pro" w:hAnsi="Cera Pro"/>
+                <w:noProof/>
+                <w:sz w:val="20"/>
+                <w:szCs w:val="20"/>
+              </w:rPr>
+              <w:t xml:space="preserve"> </w:t>
+            </w:r>
+            <w:r>
+              <w:rPr>
+                <w:rFonts w:ascii="Cera Pro" w:hAnsi="Cera Pro"/>
+                <w:noProof/>
+                <w:sz w:val="20"/>
+                <w:szCs w:val="20"/>
+              </w:rPr>
+              <w:t>Cycle»</w:t>
             </w:r>
           </w:p>
           <w:p>
@@ -640,35 +775,70 @@
                 <w:sz w:val="20"/>
                 <w:szCs w:val="20"/>
               </w:rPr>
-              <w:t xml:space="preserve">Last Filing </w:t>
-            </w:r>
-            <w:proofErr w:type="gramStart"/>
-            <w:r>
-              <w:rPr>
-                <w:rFonts w:ascii="Cera Pro" w:hAnsi="Cera Pro"/>
-                <w:sz w:val="20"/>
-                <w:szCs w:val="20"/>
-              </w:rPr>
-              <w:t xml:space="preserve">Status: </w:t>
-            </w:r>
-            <w:r>
-              <w:rPr>
-                <w:rFonts w:ascii="Cera Pro" w:hAnsi="Cera Pro"/>
-                <w:noProof/>
-                <w:sz w:val="20"/>
-                <w:szCs w:val="20"/>
-              </w:rPr>
-              <w:t>«</w:t>
-            </w:r>
-            <w:proofErr w:type="gramEnd"/>
-            <w:r>
-              <w:rPr>
-                <w:rFonts w:ascii="Cera Pro" w:hAnsi="Cera Pro"/>
-                <w:noProof/>
-                <w:sz w:val="20"/>
-                <w:szCs w:val="20"/>
-              </w:rPr>
-              <w:t>FISP_Last_Filing_Status»</w:t>
+              <w:t xml:space="preserve">Last Filing Status: </w:t>
+            </w:r>
+            <w:r>
+              <w:rPr>
+                <w:rFonts w:ascii="Cera Pro" w:hAnsi="Cera Pro"/>
+                <w:noProof/>
+                <w:sz w:val="20"/>
+                <w:szCs w:val="20"/>
+              </w:rPr>
+              <w:t>«FISP</w:t>
+            </w:r>
+            <w:r>
+              <w:rPr>
+                <w:rFonts w:ascii="Cera Pro" w:hAnsi="Cera Pro"/>
+                <w:noProof/>
+                <w:sz w:val="20"/>
+                <w:szCs w:val="20"/>
+              </w:rPr>
+              <w:t xml:space="preserve"> </w:t>
+            </w:r>
+            <w:r>
+              <w:rPr>
+                <w:rFonts w:ascii="Cera Pro" w:hAnsi="Cera Pro"/>
+                <w:noProof/>
+                <w:sz w:val="20"/>
+                <w:szCs w:val="20"/>
+              </w:rPr>
+              <w:t>Last</w:t>
+            </w:r>
+            <w:r>
+              <w:rPr>
+                <w:rFonts w:ascii="Cera Pro" w:hAnsi="Cera Pro"/>
+                <w:noProof/>
+                <w:sz w:val="20"/>
+                <w:szCs w:val="20"/>
+              </w:rPr>
+              <w:t xml:space="preserve"> </w:t>
+            </w:r>
+            <w:r>
+              <w:rPr>
+                <w:rFonts w:ascii="Cera Pro" w:hAnsi="Cera Pro"/>
+                <w:noProof/>
+                <w:sz w:val="20"/>
+                <w:szCs w:val="20"/>
+              </w:rPr>
+              <w:t>Filing</w:t>
+            </w:r>
+            <w:r>
+              <w:rPr>
+                <w:rFonts w:ascii="Cera Pro" w:hAnsi="Cera Pro"/>
+                <w:noProof/>
+                <w:sz w:val="20"/>
+                <w:szCs w:val="20"/>
+              </w:rPr>
+              <w:t xml:space="preserve"> </w:t>
+            </w:r>
+            <w:r>
+              <w:rPr>
+                <w:rFonts w:ascii="Cera Pro" w:hAnsi="Cera Pro"/>
+                <w:noProof/>
+                <w:sz w:val="20"/>
+                <w:szCs w:val="20"/>
+              </w:rPr>
+              <w:t>Status»</w:t>
             </w:r>
           </w:p>
           <w:p>
@@ -719,7 +889,61 @@
                 <w:sz w:val="20"/>
                 <w:szCs w:val="20"/>
               </w:rPr>
-              <w:t>«FISP_Cycle_Filing_Window»</w:t>
+              <w:t>«FISP</w:t>
+            </w:r>
+            <w:r>
+              <w:rPr>
+                <w:rFonts w:ascii="Cera Pro" w:hAnsi="Cera Pro"/>
+                <w:noProof/>
+                <w:sz w:val="20"/>
+                <w:szCs w:val="20"/>
+              </w:rPr>
+              <w:t xml:space="preserve"> </w:t>
+            </w:r>
+            <w:r>
+              <w:rPr>
+                <w:rFonts w:ascii="Cera Pro" w:hAnsi="Cera Pro"/>
+                <w:noProof/>
+                <w:sz w:val="20"/>
+                <w:szCs w:val="20"/>
+              </w:rPr>
+              <w:t>Cycle</w:t>
+            </w:r>
+            <w:r>
+              <w:rPr>
+                <w:rFonts w:ascii="Cera Pro" w:hAnsi="Cera Pro"/>
+                <w:noProof/>
+                <w:sz w:val="20"/>
+                <w:szCs w:val="20"/>
+              </w:rPr>
+              <w:t xml:space="preserve"> </w:t>
+            </w:r>
+            <w:r>
+              <w:rPr>
+                <w:rFonts w:ascii="Cera Pro" w:hAnsi="Cera Pro"/>
+                <w:noProof/>
+                <w:sz w:val="20"/>
+                <w:szCs w:val="20"/>
+              </w:rPr>
+              <w:t>Filing</w:t>
+            </w:r>
+            <w:r>
+              <w:rPr>
+                <w:rFonts w:ascii="Cera Pro" w:hAnsi="Cera Pro"/>
+                <w:noProof/>
+                <w:sz w:val="20"/>
+                <w:szCs w:val="20"/>
+              </w:rPr>
+              <w:t xml:space="preserve"> </w:t>
+            </w:r>
+            <w:r>
+              <w:rPr>
+                <w:rFonts w:ascii="Cera Pro" w:hAnsi="Cera Pro"/>
+                <w:noProof/>
+                <w:sz w:val="20"/>
+                <w:szCs w:val="20"/>
+              </w:rPr>
+              <w:t>Window»</w:t>
             </w:r>
           </w:p>
           <w:p>
@@ -736,35 +960,52 @@
                 <w:sz w:val="20"/>
                 <w:szCs w:val="20"/>
               </w:rPr>
-              <w:t xml:space="preserve">Next </w:t>
-            </w:r>
-            <w:proofErr w:type="gramStart"/>
-            <w:r>
-              <w:rPr>
-                <w:rFonts w:ascii="Cera Pro" w:hAnsi="Cera Pro"/>
-                <w:sz w:val="20"/>
-                <w:szCs w:val="20"/>
-              </w:rPr>
-              <w:t xml:space="preserve">Steps: </w:t>
-            </w:r>
-            <w:r>
-              <w:rPr>
-                <w:rFonts w:ascii="Cera Pro" w:hAnsi="Cera Pro"/>
-                <w:noProof/>
-                <w:sz w:val="20"/>
-                <w:szCs w:val="20"/>
-              </w:rPr>
-              <w:t>«</w:t>
-            </w:r>
-            <w:proofErr w:type="gramEnd"/>
-            <w:r>
-              <w:rPr>
-                <w:rFonts w:ascii="Cera Pro" w:hAnsi="Cera Pro"/>
-                <w:noProof/>
-                <w:sz w:val="20"/>
-                <w:szCs w:val="20"/>
-              </w:rPr>
-              <w:t>FISP_Next_Steps»</w:t>
+              <w:t xml:space="preserve">Next Steps: </w:t>
+            </w:r>
+            <w:r>
+              <w:rPr>
+                <w:rFonts w:ascii="Cera Pro" w:hAnsi="Cera Pro"/>
+                <w:noProof/>
+                <w:sz w:val="20"/>
+                <w:szCs w:val="20"/>
+              </w:rPr>
+              <w:t>«FISP</w:t>
+            </w:r>
+            <w:r>
+              <w:rPr>
+                <w:rFonts w:ascii="Cera Pro" w:hAnsi="Cera Pro"/>
+                <w:noProof/>
+                <w:sz w:val="20"/>
+                <w:szCs w:val="20"/>
+              </w:rPr>
+              <w:t xml:space="preserve"> </w:t>
+            </w:r>
+            <w:r>
+              <w:rPr>
+                <w:rFonts w:ascii="Cera Pro" w:hAnsi="Cera Pro"/>
+                <w:noProof/>
+                <w:sz w:val="20"/>
+                <w:szCs w:val="20"/>
+              </w:rPr>
+              <w:t>Next</w:t>
+            </w:r>
+            <w:r>
+              <w:rPr>
+                <w:rFonts w:ascii="Cera Pro" w:hAnsi="Cera Pro"/>
+                <w:noProof/>
+                <w:sz w:val="20"/>
+                <w:szCs w:val="20"/>
+              </w:rPr>
+              <w:t xml:space="preserve"> </w:t>
+            </w:r>
+            <w:r>
+              <w:rPr>
+                <w:rFonts w:ascii="Cera Pro" w:hAnsi="Cera Pro"/>
+                <w:noProof/>
+                <w:sz w:val="20"/>
+                <w:szCs w:val="20"/>
+              </w:rPr>
+              <w:t>Steps»</w:t>
             </w:r>
           </w:p>
           <w:p>
@@ -781,35 +1022,70 @@
                 <w:sz w:val="20"/>
                 <w:szCs w:val="20"/>
               </w:rPr>
-              <w:t>Notes/</w:t>
-            </w:r>
-            <w:proofErr w:type="gramStart"/>
-            <w:r>
-              <w:rPr>
-                <w:rFonts w:ascii="Cera Pro" w:hAnsi="Cera Pro"/>
-                <w:sz w:val="20"/>
-                <w:szCs w:val="20"/>
-              </w:rPr>
-              <w:t xml:space="preserve">Budget: </w:t>
-            </w:r>
-            <w:r>
-              <w:rPr>
-                <w:rFonts w:ascii="Cera Pro" w:hAnsi="Cera Pro"/>
-                <w:noProof/>
-                <w:sz w:val="20"/>
-                <w:szCs w:val="20"/>
-              </w:rPr>
-              <w:t>«</w:t>
-            </w:r>
-            <w:proofErr w:type="gramEnd"/>
-            <w:r>
-              <w:rPr>
-                <w:rFonts w:ascii="Cera Pro" w:hAnsi="Cera Pro"/>
-                <w:noProof/>
-                <w:sz w:val="20"/>
-                <w:szCs w:val="20"/>
-              </w:rPr>
-              <w:t>FISP_Notes__Budget_Request»</w:t>
+              <w:t xml:space="preserve">Notes/Budget: </w:t>
+            </w:r>
+            <w:r>
+              <w:rPr>
+                <w:rFonts w:ascii="Cera Pro" w:hAnsi="Cera Pro"/>
+                <w:noProof/>
+                <w:sz w:val="20"/>
+                <w:szCs w:val="20"/>
+              </w:rPr>
+              <w:t>«FISP</w:t>
+            </w:r>
+            <w:r>
+              <w:rPr>
+                <w:rFonts w:ascii="Cera Pro" w:hAnsi="Cera Pro"/>
+                <w:noProof/>
+                <w:sz w:val="20"/>
+                <w:szCs w:val="20"/>
+              </w:rPr>
+              <w:t xml:space="preserve"> </w:t>
+            </w:r>
+            <w:r>
+              <w:rPr>
+                <w:rFonts w:ascii="Cera Pro" w:hAnsi="Cera Pro"/>
+                <w:noProof/>
+                <w:sz w:val="20"/>
+                <w:szCs w:val="20"/>
+              </w:rPr>
+              <w:t>Notes</w:t>
+            </w:r>
+            <w:r>
+              <w:rPr>
+                <w:rFonts w:ascii="Cera Pro" w:hAnsi="Cera Pro"/>
+                <w:noProof/>
+                <w:sz w:val="20"/>
+                <w:szCs w:val="20"/>
+              </w:rPr>
+              <w:t xml:space="preserve"> / </w:t>
+            </w:r>
+            <w:r>
+              <w:rPr>
+                <w:rFonts w:ascii="Cera Pro" w:hAnsi="Cera Pro"/>
+                <w:noProof/>
+                <w:sz w:val="20"/>
+                <w:szCs w:val="20"/>
+              </w:rPr>
+              <w:t>Budget</w:t>
+            </w:r>
+            <w:r>
+              <w:rPr>
+                <w:rFonts w:ascii="Cera Pro" w:hAnsi="Cera Pro"/>
+                <w:noProof/>
+                <w:sz w:val="20"/>
+                <w:szCs w:val="20"/>
+              </w:rPr>
+              <w:t xml:space="preserve"> </w:t>
+            </w:r>
+            <w:r>
+              <w:rPr>
+                <w:rFonts w:ascii="Cera Pro" w:hAnsi="Cera Pro"/>
+                <w:noProof/>
+                <w:sz w:val="20"/>
+                <w:szCs w:val="20"/>
+              </w:rPr>
+              <w:t>Request»</w:t>
             </w:r>
           </w:p>
         </w:tc>
@@ -848,35 +1124,52 @@
                 <w:sz w:val="20"/>
                 <w:szCs w:val="20"/>
               </w:rPr>
-              <w:t xml:space="preserve">Compliance </w:t>
-            </w:r>
-            <w:proofErr w:type="gramStart"/>
-            <w:r>
-              <w:rPr>
-                <w:rFonts w:ascii="Cera Pro" w:hAnsi="Cera Pro"/>
-                <w:sz w:val="20"/>
-                <w:szCs w:val="20"/>
-              </w:rPr>
-              <w:t xml:space="preserve">Status: </w:t>
-            </w:r>
-            <w:r>
-              <w:rPr>
-                <w:rFonts w:ascii="Cera Pro" w:hAnsi="Cera Pro"/>
-                <w:noProof/>
-                <w:sz w:val="20"/>
-                <w:szCs w:val="20"/>
-              </w:rPr>
-              <w:t>«</w:t>
-            </w:r>
-            <w:proofErr w:type="gramEnd"/>
-            <w:r>
-              <w:rPr>
-                <w:rFonts w:ascii="Cera Pro" w:hAnsi="Cera Pro"/>
-                <w:noProof/>
-                <w:sz w:val="20"/>
-                <w:szCs w:val="20"/>
-              </w:rPr>
-              <w:t>LL84_Compliance_Status»</w:t>
+              <w:t xml:space="preserve">Compliance Status: </w:t>
+            </w:r>
+            <w:r>
+              <w:rPr>
+                <w:rFonts w:ascii="Cera Pro" w:hAnsi="Cera Pro"/>
+                <w:noProof/>
+                <w:sz w:val="20"/>
+                <w:szCs w:val="20"/>
+              </w:rPr>
+              <w:t>«LL84</w:t>
+            </w:r>
+            <w:r>
+              <w:rPr>
+                <w:rFonts w:ascii="Cera Pro" w:hAnsi="Cera Pro"/>
+                <w:noProof/>
+                <w:sz w:val="20"/>
+                <w:szCs w:val="20"/>
+              </w:rPr>
+              <w:t xml:space="preserve"> </w:t>
+            </w:r>
+            <w:r>
+              <w:rPr>
+                <w:rFonts w:ascii="Cera Pro" w:hAnsi="Cera Pro"/>
+                <w:noProof/>
+                <w:sz w:val="20"/>
+                <w:szCs w:val="20"/>
+              </w:rPr>
+              <w:t>Compliance</w:t>
+            </w:r>
+            <w:r>
+              <w:rPr>
+                <w:rFonts w:ascii="Cera Pro" w:hAnsi="Cera Pro"/>
+                <w:noProof/>
+                <w:sz w:val="20"/>
+                <w:szCs w:val="20"/>
+              </w:rPr>
+              <w:t xml:space="preserve"> </w:t>
+            </w:r>
+            <w:r>
+              <w:rPr>
+                <w:rFonts w:ascii="Cera Pro" w:hAnsi="Cera Pro"/>
+                <w:noProof/>
+                <w:sz w:val="20"/>
+                <w:szCs w:val="20"/>
+              </w:rPr>
+              <w:t>Status»</w:t>
             </w:r>
           </w:p>
           <w:p>
@@ -893,35 +1186,52 @@
                 <w:sz w:val="20"/>
                 <w:szCs w:val="20"/>
               </w:rPr>
-              <w:t xml:space="preserve">Filing </w:t>
-            </w:r>
-            <w:proofErr w:type="gramStart"/>
-            <w:r>
-              <w:rPr>
-                <w:rFonts w:ascii="Cera Pro" w:hAnsi="Cera Pro"/>
-                <w:sz w:val="20"/>
-                <w:szCs w:val="20"/>
-              </w:rPr>
-              <w:t xml:space="preserve">Due: </w:t>
-            </w:r>
-            <w:r>
-              <w:rPr>
-                <w:rFonts w:ascii="Cera Pro" w:hAnsi="Cera Pro"/>
-                <w:noProof/>
-                <w:sz w:val="20"/>
-                <w:szCs w:val="20"/>
-              </w:rPr>
-              <w:t>«</w:t>
-            </w:r>
-            <w:proofErr w:type="gramEnd"/>
-            <w:r>
-              <w:rPr>
-                <w:rFonts w:ascii="Cera Pro" w:hAnsi="Cera Pro"/>
-                <w:noProof/>
-                <w:sz w:val="20"/>
-                <w:szCs w:val="20"/>
-              </w:rPr>
-              <w:t>LL87_Filing_Due»</w:t>
+              <w:t xml:space="preserve">Filing Due: </w:t>
+            </w:r>
+            <w:r>
+              <w:rPr>
+                <w:rFonts w:ascii="Cera Pro" w:hAnsi="Cera Pro"/>
+                <w:noProof/>
+                <w:sz w:val="20"/>
+                <w:szCs w:val="20"/>
+              </w:rPr>
+              <w:t>«LL87</w:t>
+            </w:r>
+            <w:r>
+              <w:rPr>
+                <w:rFonts w:ascii="Cera Pro" w:hAnsi="Cera Pro"/>
+                <w:noProof/>
+                <w:sz w:val="20"/>
+                <w:szCs w:val="20"/>
+              </w:rPr>
+              <w:t xml:space="preserve"> </w:t>
+            </w:r>
+            <w:r>
+              <w:rPr>
+                <w:rFonts w:ascii="Cera Pro" w:hAnsi="Cera Pro"/>
+                <w:noProof/>
+                <w:sz w:val="20"/>
+                <w:szCs w:val="20"/>
+              </w:rPr>
+              <w:t>Filing</w:t>
+            </w:r>
+            <w:r>
+              <w:rPr>
+                <w:rFonts w:ascii="Cera Pro" w:hAnsi="Cera Pro"/>
+                <w:noProof/>
+                <w:sz w:val="20"/>
+                <w:szCs w:val="20"/>
+              </w:rPr>
+              <w:t xml:space="preserve"> </w:t>
+            </w:r>
+            <w:r>
+              <w:rPr>
+                <w:rFonts w:ascii="Cera Pro" w:hAnsi="Cera Pro"/>
+                <w:noProof/>
+                <w:sz w:val="20"/>
+                <w:szCs w:val="20"/>
+              </w:rPr>
+              <w:t>Due»</w:t>
             </w:r>
           </w:p>
           <w:p>
@@ -938,35 +1248,52 @@
                 <w:sz w:val="20"/>
                 <w:szCs w:val="20"/>
               </w:rPr>
-              <w:t xml:space="preserve">Next </w:t>
-            </w:r>
-            <w:proofErr w:type="gramStart"/>
-            <w:r>
-              <w:rPr>
-                <w:rFonts w:ascii="Cera Pro" w:hAnsi="Cera Pro"/>
-                <w:sz w:val="20"/>
-                <w:szCs w:val="20"/>
-              </w:rPr>
-              <w:t xml:space="preserve">Steps: </w:t>
-            </w:r>
-            <w:r>
-              <w:rPr>
-                <w:rFonts w:ascii="Cera Pro" w:hAnsi="Cera Pro"/>
-                <w:noProof/>
-                <w:sz w:val="20"/>
-                <w:szCs w:val="20"/>
-              </w:rPr>
-              <w:t>«</w:t>
-            </w:r>
-            <w:proofErr w:type="gramEnd"/>
-            <w:r>
-              <w:rPr>
-                <w:rFonts w:ascii="Cera Pro" w:hAnsi="Cera Pro"/>
-                <w:noProof/>
-                <w:sz w:val="20"/>
-                <w:szCs w:val="20"/>
-              </w:rPr>
-              <w:t>LL84_Next_Steps»</w:t>
+              <w:t xml:space="preserve">Next Steps: </w:t>
+            </w:r>
+            <w:r>
+              <w:rPr>
+                <w:rFonts w:ascii="Cera Pro" w:hAnsi="Cera Pro"/>
+                <w:noProof/>
+                <w:sz w:val="20"/>
+                <w:szCs w:val="20"/>
+              </w:rPr>
+              <w:t>«LL84</w:t>
+            </w:r>
+            <w:r>
+              <w:rPr>
+                <w:rFonts w:ascii="Cera Pro" w:hAnsi="Cera Pro"/>
+                <w:noProof/>
+                <w:sz w:val="20"/>
+                <w:szCs w:val="20"/>
+              </w:rPr>
+              <w:t xml:space="preserve"> </w:t>
+            </w:r>
+            <w:r>
+              <w:rPr>
+                <w:rFonts w:ascii="Cera Pro" w:hAnsi="Cera Pro"/>
+                <w:noProof/>
+                <w:sz w:val="20"/>
+                <w:szCs w:val="20"/>
+              </w:rPr>
+              <w:t>Next</w:t>
+            </w:r>
+            <w:r>
+              <w:rPr>
+                <w:rFonts w:ascii="Cera Pro" w:hAnsi="Cera Pro"/>
+                <w:noProof/>
+                <w:sz w:val="20"/>
+                <w:szCs w:val="20"/>
+              </w:rPr>
+              <w:t xml:space="preserve"> </w:t>
+            </w:r>
+            <w:r>
+              <w:rPr>
+                <w:rFonts w:ascii="Cera Pro" w:hAnsi="Cera Pro"/>
+                <w:noProof/>
+                <w:sz w:val="20"/>
+                <w:szCs w:val="20"/>
+              </w:rPr>
+              <w:t>Steps»</w:t>
             </w:r>
           </w:p>
           <w:p>
@@ -1007,35 +1334,52 @@
                 <w:sz w:val="20"/>
                 <w:szCs w:val="20"/>
               </w:rPr>
-              <w:t xml:space="preserve">Compliance </w:t>
-            </w:r>
-            <w:proofErr w:type="gramStart"/>
-            <w:r>
-              <w:rPr>
-                <w:rFonts w:ascii="Cera Pro" w:hAnsi="Cera Pro"/>
-                <w:sz w:val="20"/>
-                <w:szCs w:val="20"/>
-              </w:rPr>
-              <w:t xml:space="preserve">Status: </w:t>
-            </w:r>
-            <w:r>
-              <w:rPr>
-                <w:rFonts w:ascii="Cera Pro" w:hAnsi="Cera Pro"/>
-                <w:noProof/>
-                <w:sz w:val="20"/>
-                <w:szCs w:val="20"/>
-              </w:rPr>
-              <w:t>«</w:t>
-            </w:r>
-            <w:proofErr w:type="gramEnd"/>
-            <w:r>
-              <w:rPr>
-                <w:rFonts w:ascii="Cera Pro" w:hAnsi="Cera Pro"/>
-                <w:noProof/>
-                <w:sz w:val="20"/>
-                <w:szCs w:val="20"/>
-              </w:rPr>
-              <w:t>LL87_Compliance_Status»</w:t>
+              <w:t xml:space="preserve">Compliance Status: </w:t>
+            </w:r>
+            <w:r>
+              <w:rPr>
+                <w:rFonts w:ascii="Cera Pro" w:hAnsi="Cera Pro"/>
+                <w:noProof/>
+                <w:sz w:val="20"/>
+                <w:szCs w:val="20"/>
+              </w:rPr>
+              <w:t>«LL87</w:t>
+            </w:r>
+            <w:r>
+              <w:rPr>
+                <w:rFonts w:ascii="Cera Pro" w:hAnsi="Cera Pro"/>
+                <w:noProof/>
+                <w:sz w:val="20"/>
+                <w:szCs w:val="20"/>
+              </w:rPr>
+              <w:t xml:space="preserve"> </w:t>
+            </w:r>
+            <w:r>
+              <w:rPr>
+                <w:rFonts w:ascii="Cera Pro" w:hAnsi="Cera Pro"/>
+                <w:noProof/>
+                <w:sz w:val="20"/>
+                <w:szCs w:val="20"/>
+              </w:rPr>
+              <w:t>Compliance</w:t>
+            </w:r>
+            <w:r>
+              <w:rPr>
+                <w:rFonts w:ascii="Cera Pro" w:hAnsi="Cera Pro"/>
+                <w:noProof/>
+                <w:sz w:val="20"/>
+                <w:szCs w:val="20"/>
+              </w:rPr>
+              <w:t xml:space="preserve"> </w:t>
+            </w:r>
+            <w:r>
+              <w:rPr>
+                <w:rFonts w:ascii="Cera Pro" w:hAnsi="Cera Pro"/>
+                <w:noProof/>
+                <w:sz w:val="20"/>
+                <w:szCs w:val="20"/>
+              </w:rPr>
+              <w:t>Status»</w:t>
             </w:r>
           </w:p>
           <w:p>
@@ -1052,35 +1396,52 @@
                 <w:sz w:val="20"/>
                 <w:szCs w:val="20"/>
               </w:rPr>
-              <w:t xml:space="preserve">Filing </w:t>
-            </w:r>
-            <w:proofErr w:type="gramStart"/>
-            <w:r>
-              <w:rPr>
-                <w:rFonts w:ascii="Cera Pro" w:hAnsi="Cera Pro"/>
-                <w:sz w:val="20"/>
-                <w:szCs w:val="20"/>
-              </w:rPr>
-              <w:t xml:space="preserve">Due: </w:t>
-            </w:r>
-            <w:r>
-              <w:rPr>
-                <w:rFonts w:ascii="Cera Pro" w:hAnsi="Cera Pro"/>
-                <w:noProof/>
-                <w:sz w:val="20"/>
-                <w:szCs w:val="20"/>
-              </w:rPr>
-              <w:t>«</w:t>
-            </w:r>
-            <w:proofErr w:type="gramEnd"/>
-            <w:r>
-              <w:rPr>
-                <w:rFonts w:ascii="Cera Pro" w:hAnsi="Cera Pro"/>
-                <w:noProof/>
-                <w:sz w:val="20"/>
-                <w:szCs w:val="20"/>
-              </w:rPr>
-              <w:t>LL87_Filing_Due»</w:t>
+              <w:t xml:space="preserve">Filing Due: </w:t>
+            </w:r>
+            <w:r>
+              <w:rPr>
+                <w:rFonts w:ascii="Cera Pro" w:hAnsi="Cera Pro"/>
+                <w:noProof/>
+                <w:sz w:val="20"/>
+                <w:szCs w:val="20"/>
+              </w:rPr>
+              <w:t>«LL87</w:t>
+            </w:r>
+            <w:r>
+              <w:rPr>
+                <w:rFonts w:ascii="Cera Pro" w:hAnsi="Cera Pro"/>
+                <w:noProof/>
+                <w:sz w:val="20"/>
+                <w:szCs w:val="20"/>
+              </w:rPr>
+              <w:t xml:space="preserve"> </w:t>
+            </w:r>
+            <w:r>
+              <w:rPr>
+                <w:rFonts w:ascii="Cera Pro" w:hAnsi="Cera Pro"/>
+                <w:noProof/>
+                <w:sz w:val="20"/>
+                <w:szCs w:val="20"/>
+              </w:rPr>
+              <w:t>Filing</w:t>
+            </w:r>
+            <w:r>
+              <w:rPr>
+                <w:rFonts w:ascii="Cera Pro" w:hAnsi="Cera Pro"/>
+                <w:noProof/>
+                <w:sz w:val="20"/>
+                <w:szCs w:val="20"/>
+              </w:rPr>
+              <w:t xml:space="preserve"> </w:t>
+            </w:r>
+            <w:r>
+              <w:rPr>
+                <w:rFonts w:ascii="Cera Pro" w:hAnsi="Cera Pro"/>
+                <w:noProof/>
+                <w:sz w:val="20"/>
+                <w:szCs w:val="20"/>
+              </w:rPr>
+              <w:t>Due»</w:t>
             </w:r>
           </w:p>
           <w:p>
@@ -1097,35 +1458,52 @@
                 <w:sz w:val="20"/>
                 <w:szCs w:val="20"/>
               </w:rPr>
-              <w:t xml:space="preserve">Compliance </w:t>
-            </w:r>
-            <w:proofErr w:type="gramStart"/>
-            <w:r>
-              <w:rPr>
-                <w:rFonts w:ascii="Cera Pro" w:hAnsi="Cera Pro"/>
-                <w:sz w:val="20"/>
-                <w:szCs w:val="20"/>
-              </w:rPr>
-              <w:t xml:space="preserve">Year: </w:t>
-            </w:r>
-            <w:r>
-              <w:rPr>
-                <w:rFonts w:ascii="Cera Pro" w:hAnsi="Cera Pro"/>
-                <w:noProof/>
-                <w:sz w:val="20"/>
-                <w:szCs w:val="20"/>
-              </w:rPr>
-              <w:t>«</w:t>
-            </w:r>
-            <w:proofErr w:type="gramEnd"/>
-            <w:r>
-              <w:rPr>
-                <w:rFonts w:ascii="Cera Pro" w:hAnsi="Cera Pro"/>
-                <w:noProof/>
-                <w:sz w:val="20"/>
-                <w:szCs w:val="20"/>
-              </w:rPr>
-              <w:t>LL87_Compliance_Year»</w:t>
+              <w:t xml:space="preserve">Compliance Year: </w:t>
+            </w:r>
+            <w:r>
+              <w:rPr>
+                <w:rFonts w:ascii="Cera Pro" w:hAnsi="Cera Pro"/>
+                <w:noProof/>
+                <w:sz w:val="20"/>
+                <w:szCs w:val="20"/>
+              </w:rPr>
+              <w:t>«LL87</w:t>
+            </w:r>
+            <w:r>
+              <w:rPr>
+                <w:rFonts w:ascii="Cera Pro" w:hAnsi="Cera Pro"/>
+                <w:noProof/>
+                <w:sz w:val="20"/>
+                <w:szCs w:val="20"/>
+              </w:rPr>
+              <w:t xml:space="preserve"> </w:t>
+            </w:r>
+            <w:r>
+              <w:rPr>
+                <w:rFonts w:ascii="Cera Pro" w:hAnsi="Cera Pro"/>
+                <w:noProof/>
+                <w:sz w:val="20"/>
+                <w:szCs w:val="20"/>
+              </w:rPr>
+              <w:t>Compliance</w:t>
+            </w:r>
+            <w:r>
+              <w:rPr>
+                <w:rFonts w:ascii="Cera Pro" w:hAnsi="Cera Pro"/>
+                <w:noProof/>
+                <w:sz w:val="20"/>
+                <w:szCs w:val="20"/>
+              </w:rPr>
+              <w:t xml:space="preserve"> </w:t>
+            </w:r>
+            <w:r>
+              <w:rPr>
+                <w:rFonts w:ascii="Cera Pro" w:hAnsi="Cera Pro"/>
+                <w:noProof/>
+                <w:sz w:val="20"/>
+                <w:szCs w:val="20"/>
+              </w:rPr>
+              <w:t>Year»</w:t>
             </w:r>
           </w:p>
           <w:p>
@@ -1142,35 +1520,52 @@
                 <w:sz w:val="20"/>
                 <w:szCs w:val="20"/>
               </w:rPr>
-              <w:t xml:space="preserve">Next </w:t>
-            </w:r>
-            <w:proofErr w:type="gramStart"/>
-            <w:r>
-              <w:rPr>
-                <w:rFonts w:ascii="Cera Pro" w:hAnsi="Cera Pro"/>
-                <w:sz w:val="20"/>
-                <w:szCs w:val="20"/>
-              </w:rPr>
-              <w:t xml:space="preserve">Steps: </w:t>
-            </w:r>
-            <w:r>
-              <w:rPr>
-                <w:rFonts w:ascii="Cera Pro" w:hAnsi="Cera Pro"/>
-                <w:noProof/>
-                <w:sz w:val="20"/>
-                <w:szCs w:val="20"/>
-              </w:rPr>
-              <w:t>«</w:t>
-            </w:r>
-            <w:proofErr w:type="gramEnd"/>
-            <w:r>
-              <w:rPr>
-                <w:rFonts w:ascii="Cera Pro" w:hAnsi="Cera Pro"/>
-                <w:noProof/>
-                <w:sz w:val="20"/>
-                <w:szCs w:val="20"/>
-              </w:rPr>
-              <w:t>LL87_Next_Steps»</w:t>
+              <w:t xml:space="preserve">Next Steps: </w:t>
+            </w:r>
+            <w:r>
+              <w:rPr>
+                <w:rFonts w:ascii="Cera Pro" w:hAnsi="Cera Pro"/>
+                <w:noProof/>
+                <w:sz w:val="20"/>
+                <w:szCs w:val="20"/>
+              </w:rPr>
+              <w:t>«LL87</w:t>
+            </w:r>
+            <w:r>
+              <w:rPr>
+                <w:rFonts w:ascii="Cera Pro" w:hAnsi="Cera Pro"/>
+                <w:noProof/>
+                <w:sz w:val="20"/>
+                <w:szCs w:val="20"/>
+              </w:rPr>
+              <w:t xml:space="preserve"> </w:t>
+            </w:r>
+            <w:r>
+              <w:rPr>
+                <w:rFonts w:ascii="Cera Pro" w:hAnsi="Cera Pro"/>
+                <w:noProof/>
+                <w:sz w:val="20"/>
+                <w:szCs w:val="20"/>
+              </w:rPr>
+              <w:t>Next</w:t>
+            </w:r>
+            <w:r>
+              <w:rPr>
+                <w:rFonts w:ascii="Cera Pro" w:hAnsi="Cera Pro"/>
+                <w:noProof/>
+                <w:sz w:val="20"/>
+                <w:szCs w:val="20"/>
+              </w:rPr>
+              <w:t xml:space="preserve"> </w:t>
+            </w:r>
+            <w:r>
+              <w:rPr>
+                <w:rFonts w:ascii="Cera Pro" w:hAnsi="Cera Pro"/>
+                <w:noProof/>
+                <w:sz w:val="20"/>
+                <w:szCs w:val="20"/>
+              </w:rPr>
+              <w:t>Steps»</w:t>
             </w:r>
           </w:p>
         </w:tc>
@@ -1241,35 +1636,52 @@
                 <w:sz w:val="20"/>
                 <w:szCs w:val="20"/>
               </w:rPr>
-              <w:t xml:space="preserve">Compliance </w:t>
-            </w:r>
-            <w:proofErr w:type="gramStart"/>
-            <w:r>
-              <w:rPr>
-                <w:rFonts w:ascii="Cera Pro" w:hAnsi="Cera Pro"/>
-                <w:sz w:val="20"/>
-                <w:szCs w:val="20"/>
-              </w:rPr>
-              <w:t xml:space="preserve">Status: </w:t>
-            </w:r>
-            <w:r>
-              <w:rPr>
-                <w:rFonts w:ascii="Cera Pro" w:hAnsi="Cera Pro"/>
-                <w:noProof/>
-                <w:sz w:val="20"/>
-                <w:szCs w:val="20"/>
-              </w:rPr>
-              <w:t>«</w:t>
-            </w:r>
-            <w:proofErr w:type="gramEnd"/>
-            <w:r>
-              <w:rPr>
-                <w:rFonts w:ascii="Cera Pro" w:hAnsi="Cera Pro"/>
-                <w:noProof/>
-                <w:sz w:val="20"/>
-                <w:szCs w:val="20"/>
-              </w:rPr>
-              <w:t>LL126_Compliance_Status»</w:t>
+              <w:t xml:space="preserve">Compliance Status: </w:t>
+            </w:r>
+            <w:r>
+              <w:rPr>
+                <w:rFonts w:ascii="Cera Pro" w:hAnsi="Cera Pro"/>
+                <w:noProof/>
+                <w:sz w:val="20"/>
+                <w:szCs w:val="20"/>
+              </w:rPr>
+              <w:t>«LL126</w:t>
+            </w:r>
+            <w:r>
+              <w:rPr>
+                <w:rFonts w:ascii="Cera Pro" w:hAnsi="Cera Pro"/>
+                <w:noProof/>
+                <w:sz w:val="20"/>
+                <w:szCs w:val="20"/>
+              </w:rPr>
+              <w:t xml:space="preserve"> </w:t>
+            </w:r>
+            <w:r>
+              <w:rPr>
+                <w:rFonts w:ascii="Cera Pro" w:hAnsi="Cera Pro"/>
+                <w:noProof/>
+                <w:sz w:val="20"/>
+                <w:szCs w:val="20"/>
+              </w:rPr>
+              <w:t>Compliance</w:t>
+            </w:r>
+            <w:r>
+              <w:rPr>
+                <w:rFonts w:ascii="Cera Pro" w:hAnsi="Cera Pro"/>
+                <w:noProof/>
+                <w:sz w:val="20"/>
+                <w:szCs w:val="20"/>
+              </w:rPr>
+              <w:t xml:space="preserve"> </w:t>
+            </w:r>
+            <w:r>
+              <w:rPr>
+                <w:rFonts w:ascii="Cera Pro" w:hAnsi="Cera Pro"/>
+                <w:noProof/>
+                <w:sz w:val="20"/>
+                <w:szCs w:val="20"/>
+              </w:rPr>
+              <w:t>Status»</w:t>
             </w:r>
           </w:p>
           <w:p>
@@ -1280,7 +1692,6 @@
                 <w:szCs w:val="20"/>
               </w:rPr>
             </w:pPr>
-            <w:proofErr w:type="gramStart"/>
             <w:r>
               <w:rPr>
                 <w:rFonts w:ascii="Cera Pro" w:hAnsi="Cera Pro"/>
@@ -1296,17 +1707,25 @@
                 <w:sz w:val="20"/>
                 <w:szCs w:val="20"/>
               </w:rPr>
-              <w:t>«</w:t>
-            </w:r>
-            <w:proofErr w:type="gramEnd"/>
-            <w:r>
-              <w:rPr>
-                <w:rFonts w:ascii="Cera Pro" w:hAnsi="Cera Pro"/>
-                <w:noProof/>
-                <w:sz w:val="20"/>
-                <w:szCs w:val="20"/>
-              </w:rPr>
-              <w:t>LL126_Cycle»</w:t>
+              <w:t>«LL126</w:t>
+            </w:r>
+            <w:r>
+              <w:rPr>
+                <w:rFonts w:ascii="Cera Pro" w:hAnsi="Cera Pro"/>
+                <w:noProof/>
+                <w:sz w:val="20"/>
+                <w:szCs w:val="20"/>
+              </w:rPr>
+              <w:t xml:space="preserve"> </w:t>
+            </w:r>
+            <w:r>
+              <w:rPr>
+                <w:rFonts w:ascii="Cera Pro" w:hAnsi="Cera Pro"/>
+                <w:noProof/>
+                <w:sz w:val="20"/>
+                <w:szCs w:val="20"/>
+              </w:rPr>
+              <w:t>Cycle»</w:t>
             </w:r>
           </w:p>
           <w:p>
@@ -1323,35 +1742,70 @@
                 <w:sz w:val="20"/>
                 <w:szCs w:val="20"/>
               </w:rPr>
-              <w:t xml:space="preserve">Previous Filing </w:t>
-            </w:r>
-            <w:proofErr w:type="gramStart"/>
-            <w:r>
-              <w:rPr>
-                <w:rFonts w:ascii="Cera Pro" w:hAnsi="Cera Pro"/>
-                <w:sz w:val="20"/>
-                <w:szCs w:val="20"/>
-              </w:rPr>
-              <w:t xml:space="preserve">Status: </w:t>
-            </w:r>
-            <w:r>
-              <w:rPr>
-                <w:rFonts w:ascii="Cera Pro" w:hAnsi="Cera Pro"/>
-                <w:noProof/>
-                <w:sz w:val="20"/>
-                <w:szCs w:val="20"/>
-              </w:rPr>
-              <w:t>«</w:t>
-            </w:r>
-            <w:proofErr w:type="gramEnd"/>
-            <w:r>
-              <w:rPr>
-                <w:rFonts w:ascii="Cera Pro" w:hAnsi="Cera Pro"/>
-                <w:noProof/>
-                <w:sz w:val="20"/>
-                <w:szCs w:val="20"/>
-              </w:rPr>
-              <w:t>LL126_Previous_Filing_Status»</w:t>
+              <w:t xml:space="preserve">Previous Filing Status: </w:t>
+            </w:r>
+            <w:r>
+              <w:rPr>
+                <w:rFonts w:ascii="Cera Pro" w:hAnsi="Cera Pro"/>
+                <w:noProof/>
+                <w:sz w:val="20"/>
+                <w:szCs w:val="20"/>
+              </w:rPr>
+              <w:t>«LL126</w:t>
+            </w:r>
+            <w:r>
+              <w:rPr>
+                <w:rFonts w:ascii="Cera Pro" w:hAnsi="Cera Pro"/>
+                <w:noProof/>
+                <w:sz w:val="20"/>
+                <w:szCs w:val="20"/>
+              </w:rPr>
+              <w:t xml:space="preserve"> </w:t>
+            </w:r>
+            <w:r>
+              <w:rPr>
+                <w:rFonts w:ascii="Cera Pro" w:hAnsi="Cera Pro"/>
+                <w:noProof/>
+                <w:sz w:val="20"/>
+                <w:szCs w:val="20"/>
+              </w:rPr>
+              <w:t>Previous</w:t>
+            </w:r>
+            <w:r>
+              <w:rPr>
+                <w:rFonts w:ascii="Cera Pro" w:hAnsi="Cera Pro"/>
+                <w:noProof/>
+                <w:sz w:val="20"/>
+                <w:szCs w:val="20"/>
+              </w:rPr>
+              <w:t xml:space="preserve"> </w:t>
+            </w:r>
+            <w:r>
+              <w:rPr>
+                <w:rFonts w:ascii="Cera Pro" w:hAnsi="Cera Pro"/>
+                <w:noProof/>
+                <w:sz w:val="20"/>
+                <w:szCs w:val="20"/>
+              </w:rPr>
+              <w:t>Filing</w:t>
+            </w:r>
+            <w:r>
+              <w:rPr>
+                <w:rFonts w:ascii="Cera Pro" w:hAnsi="Cera Pro"/>
+                <w:noProof/>
+                <w:sz w:val="20"/>
+                <w:szCs w:val="20"/>
+              </w:rPr>
+              <w:t xml:space="preserve"> </w:t>
+            </w:r>
+            <w:r>
+              <w:rPr>
+                <w:rFonts w:ascii="Cera Pro" w:hAnsi="Cera Pro"/>
+                <w:noProof/>
+                <w:sz w:val="20"/>
+                <w:szCs w:val="20"/>
+              </w:rPr>
+              <w:t>Status»</w:t>
             </w:r>
           </w:p>
           <w:p>
@@ -1377,7 +1831,61 @@
                 <w:sz w:val="20"/>
                 <w:szCs w:val="20"/>
               </w:rPr>
-              <w:t>«LL126_SREM_Recommended_Date»</w:t>
+              <w:t>«LL126</w:t>
+            </w:r>
+            <w:r>
+              <w:rPr>
+                <w:rFonts w:ascii="Cera Pro" w:hAnsi="Cera Pro"/>
+                <w:noProof/>
+                <w:sz w:val="20"/>
+                <w:szCs w:val="20"/>
+              </w:rPr>
+              <w:t xml:space="preserve"> </w:t>
+            </w:r>
+            <w:r>
+              <w:rPr>
+                <w:rFonts w:ascii="Cera Pro" w:hAnsi="Cera Pro"/>
+                <w:noProof/>
+                <w:sz w:val="20"/>
+                <w:szCs w:val="20"/>
+              </w:rPr>
+              <w:t>SREM</w:t>
+            </w:r>
+            <w:r>
+              <w:rPr>
+                <w:rFonts w:ascii="Cera Pro" w:hAnsi="Cera Pro"/>
+                <w:noProof/>
+                <w:sz w:val="20"/>
+                <w:szCs w:val="20"/>
+              </w:rPr>
+              <w:t xml:space="preserve"> </w:t>
+            </w:r>
+            <w:r>
+              <w:rPr>
+                <w:rFonts w:ascii="Cera Pro" w:hAnsi="Cera Pro"/>
+                <w:noProof/>
+                <w:sz w:val="20"/>
+                <w:szCs w:val="20"/>
+              </w:rPr>
+              <w:t>Recommended</w:t>
+            </w:r>
+            <w:r>
+              <w:rPr>
+                <w:rFonts w:ascii="Cera Pro" w:hAnsi="Cera Pro"/>
+                <w:noProof/>
+                <w:sz w:val="20"/>
+                <w:szCs w:val="20"/>
+              </w:rPr>
+              <w:t xml:space="preserve"> </w:t>
+            </w:r>
+            <w:r>
+              <w:rPr>
+                <w:rFonts w:ascii="Cera Pro" w:hAnsi="Cera Pro"/>
+                <w:noProof/>
+                <w:sz w:val="20"/>
+                <w:szCs w:val="20"/>
+              </w:rPr>
+              <w:t>Date»</w:t>
             </w:r>
             <w:r>
               <w:rPr>
@@ -1402,7 +1910,43 @@
                 <w:sz w:val="20"/>
                 <w:szCs w:val="20"/>
               </w:rPr>
-              <w:t>«LL126_Filing_Window»</w:t>
+              <w:t>«LL126</w:t>
+            </w:r>
+            <w:r>
+              <w:rPr>
+                <w:rFonts w:ascii="Cera Pro" w:hAnsi="Cera Pro"/>
+                <w:noProof/>
+                <w:sz w:val="20"/>
+                <w:szCs w:val="20"/>
+              </w:rPr>
+              <w:t xml:space="preserve"> </w:t>
+            </w:r>
+            <w:r>
+              <w:rPr>
+                <w:rFonts w:ascii="Cera Pro" w:hAnsi="Cera Pro"/>
+                <w:noProof/>
+                <w:sz w:val="20"/>
+                <w:szCs w:val="20"/>
+              </w:rPr>
+              <w:t>Filing</w:t>
+            </w:r>
+            <w:r>
+              <w:rPr>
+                <w:rFonts w:ascii="Cera Pro" w:hAnsi="Cera Pro"/>
+                <w:noProof/>
+                <w:sz w:val="20"/>
+                <w:szCs w:val="20"/>
+              </w:rPr>
+              <w:t xml:space="preserve"> </w:t>
+            </w:r>
+            <w:r>
+              <w:rPr>
+                <w:rFonts w:ascii="Cera Pro" w:hAnsi="Cera Pro"/>
+                <w:noProof/>
+                <w:sz w:val="20"/>
+                <w:szCs w:val="20"/>
+              </w:rPr>
+              <w:t>Window»</w:t>
             </w:r>
           </w:p>
           <w:p>
@@ -1419,35 +1963,52 @@
                 <w:sz w:val="20"/>
                 <w:szCs w:val="20"/>
               </w:rPr>
-              <w:t xml:space="preserve">Next </w:t>
-            </w:r>
-            <w:proofErr w:type="gramStart"/>
-            <w:r>
-              <w:rPr>
-                <w:rFonts w:ascii="Cera Pro" w:hAnsi="Cera Pro"/>
-                <w:sz w:val="20"/>
-                <w:szCs w:val="20"/>
-              </w:rPr>
-              <w:t xml:space="preserve">Steps: </w:t>
-            </w:r>
-            <w:r>
-              <w:rPr>
-                <w:rFonts w:ascii="Cera Pro" w:hAnsi="Cera Pro"/>
-                <w:noProof/>
-                <w:sz w:val="20"/>
-                <w:szCs w:val="20"/>
-              </w:rPr>
-              <w:t>«</w:t>
-            </w:r>
-            <w:proofErr w:type="gramEnd"/>
-            <w:r>
-              <w:rPr>
-                <w:rFonts w:ascii="Cera Pro" w:hAnsi="Cera Pro"/>
-                <w:noProof/>
-                <w:sz w:val="20"/>
-                <w:szCs w:val="20"/>
-              </w:rPr>
-              <w:t>LL126_Next_Steps»</w:t>
+              <w:t xml:space="preserve">Next Steps: </w:t>
+            </w:r>
+            <w:r>
+              <w:rPr>
+                <w:rFonts w:ascii="Cera Pro" w:hAnsi="Cera Pro"/>
+                <w:noProof/>
+                <w:sz w:val="20"/>
+                <w:szCs w:val="20"/>
+              </w:rPr>
+              <w:t>«LL126</w:t>
+            </w:r>
+            <w:r>
+              <w:rPr>
+                <w:rFonts w:ascii="Cera Pro" w:hAnsi="Cera Pro"/>
+                <w:noProof/>
+                <w:sz w:val="20"/>
+                <w:szCs w:val="20"/>
+              </w:rPr>
+              <w:t xml:space="preserve"> </w:t>
+            </w:r>
+            <w:r>
+              <w:rPr>
+                <w:rFonts w:ascii="Cera Pro" w:hAnsi="Cera Pro"/>
+                <w:noProof/>
+                <w:sz w:val="20"/>
+                <w:szCs w:val="20"/>
+              </w:rPr>
+              <w:t>Next</w:t>
+            </w:r>
+            <w:r>
+              <w:rPr>
+                <w:rFonts w:ascii="Cera Pro" w:hAnsi="Cera Pro"/>
+                <w:noProof/>
+                <w:sz w:val="20"/>
+                <w:szCs w:val="20"/>
+              </w:rPr>
+              <w:t xml:space="preserve"> </w:t>
+            </w:r>
+            <w:r>
+              <w:rPr>
+                <w:rFonts w:ascii="Cera Pro" w:hAnsi="Cera Pro"/>
+                <w:noProof/>
+                <w:sz w:val="20"/>
+                <w:szCs w:val="20"/>
+              </w:rPr>
+              <w:t>Steps»</w:t>
             </w:r>
           </w:p>
           <w:p>
@@ -1464,35 +2025,70 @@
                 <w:sz w:val="20"/>
                 <w:szCs w:val="20"/>
               </w:rPr>
-              <w:t>Notes/</w:t>
-            </w:r>
-            <w:proofErr w:type="gramStart"/>
-            <w:r>
-              <w:rPr>
-                <w:rFonts w:ascii="Cera Pro" w:hAnsi="Cera Pro"/>
-                <w:sz w:val="20"/>
-                <w:szCs w:val="20"/>
-              </w:rPr>
-              <w:t xml:space="preserve">Budget: </w:t>
-            </w:r>
-            <w:r>
-              <w:rPr>
-                <w:rFonts w:ascii="Cera Pro" w:hAnsi="Cera Pro"/>
-                <w:noProof/>
-                <w:sz w:val="20"/>
-                <w:szCs w:val="20"/>
-              </w:rPr>
-              <w:t>«</w:t>
-            </w:r>
-            <w:proofErr w:type="gramEnd"/>
-            <w:r>
-              <w:rPr>
-                <w:rFonts w:ascii="Cera Pro" w:hAnsi="Cera Pro"/>
-                <w:noProof/>
-                <w:sz w:val="20"/>
-                <w:szCs w:val="20"/>
-              </w:rPr>
-              <w:t>LL126_Notes__Budget_Request»</w:t>
+              <w:t xml:space="preserve">Notes/Budget: </w:t>
+            </w:r>
+            <w:r>
+              <w:rPr>
+                <w:rFonts w:ascii="Cera Pro" w:hAnsi="Cera Pro"/>
+                <w:noProof/>
+                <w:sz w:val="20"/>
+                <w:szCs w:val="20"/>
+              </w:rPr>
+              <w:t>«LL126</w:t>
+            </w:r>
+            <w:r>
+              <w:rPr>
+                <w:rFonts w:ascii="Cera Pro" w:hAnsi="Cera Pro"/>
+                <w:noProof/>
+                <w:sz w:val="20"/>
+                <w:szCs w:val="20"/>
+              </w:rPr>
+              <w:t xml:space="preserve"> </w:t>
+            </w:r>
+            <w:r>
+              <w:rPr>
+                <w:rFonts w:ascii="Cera Pro" w:hAnsi="Cera Pro"/>
+                <w:noProof/>
+                <w:sz w:val="20"/>
+                <w:szCs w:val="20"/>
+              </w:rPr>
+              <w:t>Notes</w:t>
+            </w:r>
+            <w:r>
+              <w:rPr>
+                <w:rFonts w:ascii="Cera Pro" w:hAnsi="Cera Pro"/>
+                <w:noProof/>
+                <w:sz w:val="20"/>
+                <w:szCs w:val="20"/>
+              </w:rPr>
+              <w:t xml:space="preserve"> </w:t>
+            </w:r>
+            <w:r>
+              <w:rPr>
+                <w:rFonts w:ascii="Cera Pro" w:hAnsi="Cera Pro"/>
+                <w:noProof/>
+                <w:sz w:val="20"/>
+                <w:szCs w:val="20"/>
+              </w:rPr>
+              <w:t>Budget</w:t>
+            </w:r>
+            <w:r>
+              <w:rPr>
+                <w:rFonts w:ascii="Cera Pro" w:hAnsi="Cera Pro"/>
+                <w:noProof/>
+                <w:sz w:val="20"/>
+                <w:szCs w:val="20"/>
+              </w:rPr>
+              <w:t xml:space="preserve"> </w:t>
+            </w:r>
+            <w:r>
+              <w:rPr>
+                <w:rFonts w:ascii="Cera Pro" w:hAnsi="Cera Pro"/>
+                <w:noProof/>
+                <w:sz w:val="20"/>
+                <w:szCs w:val="20"/>
+              </w:rPr>
+              <w:t>Request»</w:t>
             </w:r>
           </w:p>
         </w:tc>
@@ -1531,35 +2127,52 @@
                 <w:sz w:val="20"/>
                 <w:szCs w:val="20"/>
               </w:rPr>
-              <w:t xml:space="preserve">Compliance </w:t>
-            </w:r>
-            <w:proofErr w:type="gramStart"/>
-            <w:r>
-              <w:rPr>
-                <w:rFonts w:ascii="Cera Pro" w:hAnsi="Cera Pro"/>
-                <w:sz w:val="20"/>
-                <w:szCs w:val="20"/>
-              </w:rPr>
-              <w:t xml:space="preserve">Status: </w:t>
-            </w:r>
-            <w:r>
-              <w:rPr>
-                <w:rFonts w:ascii="Cera Pro" w:hAnsi="Cera Pro"/>
-                <w:noProof/>
-                <w:sz w:val="20"/>
-                <w:szCs w:val="20"/>
-              </w:rPr>
-              <w:t>«</w:t>
-            </w:r>
-            <w:proofErr w:type="gramEnd"/>
-            <w:r>
-              <w:rPr>
-                <w:rFonts w:ascii="Cera Pro" w:hAnsi="Cera Pro"/>
-                <w:noProof/>
-                <w:sz w:val="20"/>
-                <w:szCs w:val="20"/>
-              </w:rPr>
-              <w:t>LL88_Compliance_Status»</w:t>
+              <w:t xml:space="preserve">Compliance Status: </w:t>
+            </w:r>
+            <w:r>
+              <w:rPr>
+                <w:rFonts w:ascii="Cera Pro" w:hAnsi="Cera Pro"/>
+                <w:noProof/>
+                <w:sz w:val="20"/>
+                <w:szCs w:val="20"/>
+              </w:rPr>
+              <w:t>«LL88</w:t>
+            </w:r>
+            <w:r>
+              <w:rPr>
+                <w:rFonts w:ascii="Cera Pro" w:hAnsi="Cera Pro"/>
+                <w:noProof/>
+                <w:sz w:val="20"/>
+                <w:szCs w:val="20"/>
+              </w:rPr>
+              <w:t xml:space="preserve"> </w:t>
+            </w:r>
+            <w:r>
+              <w:rPr>
+                <w:rFonts w:ascii="Cera Pro" w:hAnsi="Cera Pro"/>
+                <w:noProof/>
+                <w:sz w:val="20"/>
+                <w:szCs w:val="20"/>
+              </w:rPr>
+              <w:t>Compliance</w:t>
+            </w:r>
+            <w:r>
+              <w:rPr>
+                <w:rFonts w:ascii="Cera Pro" w:hAnsi="Cera Pro"/>
+                <w:noProof/>
+                <w:sz w:val="20"/>
+                <w:szCs w:val="20"/>
+              </w:rPr>
+              <w:t xml:space="preserve"> </w:t>
+            </w:r>
+            <w:r>
+              <w:rPr>
+                <w:rFonts w:ascii="Cera Pro" w:hAnsi="Cera Pro"/>
+                <w:noProof/>
+                <w:sz w:val="20"/>
+                <w:szCs w:val="20"/>
+              </w:rPr>
+              <w:t>Status»</w:t>
             </w:r>
           </w:p>
           <w:p>
@@ -1576,35 +2189,52 @@
                 <w:sz w:val="20"/>
                 <w:szCs w:val="20"/>
               </w:rPr>
-              <w:t xml:space="preserve">Filing </w:t>
-            </w:r>
-            <w:proofErr w:type="gramStart"/>
-            <w:r>
-              <w:rPr>
-                <w:rFonts w:ascii="Cera Pro" w:hAnsi="Cera Pro"/>
-                <w:sz w:val="20"/>
-                <w:szCs w:val="20"/>
-              </w:rPr>
-              <w:t xml:space="preserve">Due: </w:t>
-            </w:r>
-            <w:r>
-              <w:rPr>
-                <w:rFonts w:ascii="Cera Pro" w:hAnsi="Cera Pro"/>
-                <w:noProof/>
-                <w:sz w:val="20"/>
-                <w:szCs w:val="20"/>
-              </w:rPr>
-              <w:t>«</w:t>
-            </w:r>
-            <w:proofErr w:type="gramEnd"/>
-            <w:r>
-              <w:rPr>
-                <w:rFonts w:ascii="Cera Pro" w:hAnsi="Cera Pro"/>
-                <w:noProof/>
-                <w:sz w:val="20"/>
-                <w:szCs w:val="20"/>
-              </w:rPr>
-              <w:t>LL88_Filing_Due»</w:t>
+              <w:t xml:space="preserve">Filing Due: </w:t>
+            </w:r>
+            <w:r>
+              <w:rPr>
+                <w:rFonts w:ascii="Cera Pro" w:hAnsi="Cera Pro"/>
+                <w:noProof/>
+                <w:sz w:val="20"/>
+                <w:szCs w:val="20"/>
+              </w:rPr>
+              <w:t>«LL88</w:t>
+            </w:r>
+            <w:r>
+              <w:rPr>
+                <w:rFonts w:ascii="Cera Pro" w:hAnsi="Cera Pro"/>
+                <w:noProof/>
+                <w:sz w:val="20"/>
+                <w:szCs w:val="20"/>
+              </w:rPr>
+              <w:t xml:space="preserve"> </w:t>
+            </w:r>
+            <w:r>
+              <w:rPr>
+                <w:rFonts w:ascii="Cera Pro" w:hAnsi="Cera Pro"/>
+                <w:noProof/>
+                <w:sz w:val="20"/>
+                <w:szCs w:val="20"/>
+              </w:rPr>
+              <w:t>Filing</w:t>
+            </w:r>
+            <w:r>
+              <w:rPr>
+                <w:rFonts w:ascii="Cera Pro" w:hAnsi="Cera Pro"/>
+                <w:noProof/>
+                <w:sz w:val="20"/>
+                <w:szCs w:val="20"/>
+              </w:rPr>
+              <w:t xml:space="preserve"> </w:t>
+            </w:r>
+            <w:r>
+              <w:rPr>
+                <w:rFonts w:ascii="Cera Pro" w:hAnsi="Cera Pro"/>
+                <w:noProof/>
+                <w:sz w:val="20"/>
+                <w:szCs w:val="20"/>
+              </w:rPr>
+              <w:t>Due»</w:t>
             </w:r>
           </w:p>
           <w:p>
@@ -1615,7 +2245,6 @@
                 <w:szCs w:val="20"/>
               </w:rPr>
             </w:pPr>
-            <w:proofErr w:type="gramStart"/>
             <w:r>
               <w:rPr>
                 <w:rFonts w:ascii="Cera Pro" w:hAnsi="Cera Pro"/>
@@ -1631,17 +2260,25 @@
                 <w:sz w:val="20"/>
                 <w:szCs w:val="20"/>
               </w:rPr>
-              <w:t>«</w:t>
-            </w:r>
-            <w:proofErr w:type="gramEnd"/>
-            <w:r>
-              <w:rPr>
-                <w:rFonts w:ascii="Cera Pro" w:hAnsi="Cera Pro"/>
-                <w:noProof/>
-                <w:sz w:val="20"/>
-                <w:szCs w:val="20"/>
-              </w:rPr>
-              <w:t>LL88_Notes»</w:t>
+              <w:t>«LL88</w:t>
+            </w:r>
+            <w:r>
+              <w:rPr>
+                <w:rFonts w:ascii="Cera Pro" w:hAnsi="Cera Pro"/>
+                <w:noProof/>
+                <w:sz w:val="20"/>
+                <w:szCs w:val="20"/>
+              </w:rPr>
+              <w:t xml:space="preserve"> </w:t>
+            </w:r>
+            <w:r>
+              <w:rPr>
+                <w:rFonts w:ascii="Cera Pro" w:hAnsi="Cera Pro"/>
+                <w:noProof/>
+                <w:sz w:val="20"/>
+                <w:szCs w:val="20"/>
+              </w:rPr>
+              <w:t>Notes»</w:t>
             </w:r>
           </w:p>
           <w:p>
@@ -1682,35 +2319,52 @@
                 <w:sz w:val="20"/>
                 <w:szCs w:val="20"/>
               </w:rPr>
-              <w:t xml:space="preserve">Compliance </w:t>
-            </w:r>
-            <w:proofErr w:type="gramStart"/>
-            <w:r>
-              <w:rPr>
-                <w:rFonts w:ascii="Cera Pro" w:hAnsi="Cera Pro"/>
-                <w:sz w:val="20"/>
-                <w:szCs w:val="20"/>
-              </w:rPr>
-              <w:t xml:space="preserve">Status: </w:t>
-            </w:r>
-            <w:r>
-              <w:rPr>
-                <w:rFonts w:ascii="Cera Pro" w:hAnsi="Cera Pro"/>
-                <w:noProof/>
-                <w:sz w:val="20"/>
-                <w:szCs w:val="20"/>
-              </w:rPr>
-              <w:t>«</w:t>
-            </w:r>
-            <w:proofErr w:type="gramEnd"/>
-            <w:r>
-              <w:rPr>
-                <w:rFonts w:ascii="Cera Pro" w:hAnsi="Cera Pro"/>
-                <w:noProof/>
-                <w:sz w:val="20"/>
-                <w:szCs w:val="20"/>
-              </w:rPr>
-              <w:t>LL97_Compliance_Status»</w:t>
+              <w:t xml:space="preserve">Compliance Status: </w:t>
+            </w:r>
+            <w:r>
+              <w:rPr>
+                <w:rFonts w:ascii="Cera Pro" w:hAnsi="Cera Pro"/>
+                <w:noProof/>
+                <w:sz w:val="20"/>
+                <w:szCs w:val="20"/>
+              </w:rPr>
+              <w:t>«LL97</w:t>
+            </w:r>
+            <w:r>
+              <w:rPr>
+                <w:rFonts w:ascii="Cera Pro" w:hAnsi="Cera Pro"/>
+                <w:noProof/>
+                <w:sz w:val="20"/>
+                <w:szCs w:val="20"/>
+              </w:rPr>
+              <w:t xml:space="preserve"> </w:t>
+            </w:r>
+            <w:r>
+              <w:rPr>
+                <w:rFonts w:ascii="Cera Pro" w:hAnsi="Cera Pro"/>
+                <w:noProof/>
+                <w:sz w:val="20"/>
+                <w:szCs w:val="20"/>
+              </w:rPr>
+              <w:t>Compliance</w:t>
+            </w:r>
+            <w:r>
+              <w:rPr>
+                <w:rFonts w:ascii="Cera Pro" w:hAnsi="Cera Pro"/>
+                <w:noProof/>
+                <w:sz w:val="20"/>
+                <w:szCs w:val="20"/>
+              </w:rPr>
+              <w:t xml:space="preserve"> </w:t>
+            </w:r>
+            <w:r>
+              <w:rPr>
+                <w:rFonts w:ascii="Cera Pro" w:hAnsi="Cera Pro"/>
+                <w:noProof/>
+                <w:sz w:val="20"/>
+                <w:szCs w:val="20"/>
+              </w:rPr>
+              <w:t>Status»</w:t>
             </w:r>
           </w:p>
           <w:p>
@@ -1727,35 +2381,52 @@
                 <w:sz w:val="20"/>
                 <w:szCs w:val="20"/>
               </w:rPr>
-              <w:t xml:space="preserve">Filing </w:t>
-            </w:r>
-            <w:proofErr w:type="gramStart"/>
-            <w:r>
-              <w:rPr>
-                <w:rFonts w:ascii="Cera Pro" w:hAnsi="Cera Pro"/>
-                <w:sz w:val="20"/>
-                <w:szCs w:val="20"/>
-              </w:rPr>
-              <w:t xml:space="preserve">Due: </w:t>
-            </w:r>
-            <w:r>
-              <w:rPr>
-                <w:rFonts w:ascii="Cera Pro" w:hAnsi="Cera Pro"/>
-                <w:noProof/>
-                <w:sz w:val="20"/>
-                <w:szCs w:val="20"/>
-              </w:rPr>
-              <w:t>«</w:t>
-            </w:r>
-            <w:proofErr w:type="gramEnd"/>
-            <w:r>
-              <w:rPr>
-                <w:rFonts w:ascii="Cera Pro" w:hAnsi="Cera Pro"/>
-                <w:noProof/>
-                <w:sz w:val="20"/>
-                <w:szCs w:val="20"/>
-              </w:rPr>
-              <w:t>LL97_Filing_Due»</w:t>
+              <w:t xml:space="preserve">Filing Due: </w:t>
+            </w:r>
+            <w:r>
+              <w:rPr>
+                <w:rFonts w:ascii="Cera Pro" w:hAnsi="Cera Pro"/>
+                <w:noProof/>
+                <w:sz w:val="20"/>
+                <w:szCs w:val="20"/>
+              </w:rPr>
+              <w:t>«LL97</w:t>
+            </w:r>
+            <w:r>
+              <w:rPr>
+                <w:rFonts w:ascii="Cera Pro" w:hAnsi="Cera Pro"/>
+                <w:noProof/>
+                <w:sz w:val="20"/>
+                <w:szCs w:val="20"/>
+              </w:rPr>
+              <w:t xml:space="preserve"> </w:t>
+            </w:r>
+            <w:r>
+              <w:rPr>
+                <w:rFonts w:ascii="Cera Pro" w:hAnsi="Cera Pro"/>
+                <w:noProof/>
+                <w:sz w:val="20"/>
+                <w:szCs w:val="20"/>
+              </w:rPr>
+              <w:t>Filing</w:t>
+            </w:r>
+            <w:r>
+              <w:rPr>
+                <w:rFonts w:ascii="Cera Pro" w:hAnsi="Cera Pro"/>
+                <w:noProof/>
+                <w:sz w:val="20"/>
+                <w:szCs w:val="20"/>
+              </w:rPr>
+              <w:t xml:space="preserve"> </w:t>
+            </w:r>
+            <w:r>
+              <w:rPr>
+                <w:rFonts w:ascii="Cera Pro" w:hAnsi="Cera Pro"/>
+                <w:noProof/>
+                <w:sz w:val="20"/>
+                <w:szCs w:val="20"/>
+              </w:rPr>
+              <w:t>Due»</w:t>
             </w:r>
           </w:p>
           <w:p>
@@ -1772,35 +2443,52 @@
                 <w:sz w:val="20"/>
                 <w:szCs w:val="20"/>
               </w:rPr>
-              <w:t xml:space="preserve">Next </w:t>
-            </w:r>
-            <w:proofErr w:type="gramStart"/>
-            <w:r>
-              <w:rPr>
-                <w:rFonts w:ascii="Cera Pro" w:hAnsi="Cera Pro"/>
-                <w:sz w:val="20"/>
-                <w:szCs w:val="20"/>
-              </w:rPr>
-              <w:t xml:space="preserve">Steps: </w:t>
-            </w:r>
-            <w:r>
-              <w:rPr>
-                <w:rFonts w:ascii="Cera Pro" w:hAnsi="Cera Pro"/>
-                <w:noProof/>
-                <w:sz w:val="20"/>
-                <w:szCs w:val="20"/>
-              </w:rPr>
-              <w:t>«</w:t>
-            </w:r>
-            <w:proofErr w:type="gramEnd"/>
-            <w:r>
-              <w:rPr>
-                <w:rFonts w:ascii="Cera Pro" w:hAnsi="Cera Pro"/>
-                <w:noProof/>
-                <w:sz w:val="20"/>
-                <w:szCs w:val="20"/>
-              </w:rPr>
-              <w:t>LL97_Next_Steps»</w:t>
+              <w:t xml:space="preserve">Next Steps: </w:t>
+            </w:r>
+            <w:r>
+              <w:rPr>
+                <w:rFonts w:ascii="Cera Pro" w:hAnsi="Cera Pro"/>
+                <w:noProof/>
+                <w:sz w:val="20"/>
+                <w:szCs w:val="20"/>
+              </w:rPr>
+              <w:t>«LL97</w:t>
+            </w:r>
+            <w:r>
+              <w:rPr>
+                <w:rFonts w:ascii="Cera Pro" w:hAnsi="Cera Pro"/>
+                <w:noProof/>
+                <w:sz w:val="20"/>
+                <w:szCs w:val="20"/>
+              </w:rPr>
+              <w:t xml:space="preserve"> </w:t>
+            </w:r>
+            <w:r>
+              <w:rPr>
+                <w:rFonts w:ascii="Cera Pro" w:hAnsi="Cera Pro"/>
+                <w:noProof/>
+                <w:sz w:val="20"/>
+                <w:szCs w:val="20"/>
+              </w:rPr>
+              <w:t>Next</w:t>
+            </w:r>
+            <w:r>
+              <w:rPr>
+                <w:rFonts w:ascii="Cera Pro" w:hAnsi="Cera Pro"/>
+                <w:noProof/>
+                <w:sz w:val="20"/>
+                <w:szCs w:val="20"/>
+              </w:rPr>
+              <w:t xml:space="preserve"> </w:t>
+            </w:r>
+            <w:r>
+              <w:rPr>
+                <w:rFonts w:ascii="Cera Pro" w:hAnsi="Cera Pro"/>
+                <w:noProof/>
+                <w:sz w:val="20"/>
+                <w:szCs w:val="20"/>
+              </w:rPr>
+              <w:t>Steps»</w:t>
             </w:r>
           </w:p>
         </w:tc>
@@ -1876,7 +2564,49 @@
                 <w:rFonts w:ascii="Cera Pro" w:hAnsi="Cera Pro"/>
                 <w:noProof/>
               </w:rPr>
-              <w:t>«LL126_Parapet_Compliance_Status»</w:t>
+              <w:t>«LL126</w:t>
+            </w:r>
+            <w:r>
+              <w:rPr>
+                <w:rFonts w:ascii="Cera Pro" w:hAnsi="Cera Pro"/>
+                <w:noProof/>
+              </w:rPr>
+              <w:t xml:space="preserve"> </w:t>
+            </w:r>
+            <w:r>
+              <w:rPr>
+                <w:rFonts w:ascii="Cera Pro" w:hAnsi="Cera Pro"/>
+                <w:noProof/>
+              </w:rPr>
+              <w:t>Parapet</w:t>
+            </w:r>
+            <w:r>
+              <w:rPr>
+                <w:rFonts w:ascii="Cera Pro" w:hAnsi="Cera Pro"/>
+                <w:noProof/>
+              </w:rPr>
+              <w:t xml:space="preserve"> </w:t>
+            </w:r>
+            <w:r>
+              <w:rPr>
+                <w:rFonts w:ascii="Cera Pro" w:hAnsi="Cera Pro"/>
+                <w:noProof/>
+              </w:rPr>
+              <w:t>Compliance</w:t>
+            </w:r>
+            <w:r>
+              <w:rPr>
+                <w:rFonts w:ascii="Cera Pro" w:hAnsi="Cera Pro"/>
+                <w:noProof/>
+              </w:rPr>
+              <w:t xml:space="preserve"> </w:t>
+            </w:r>
+            <w:r>
+              <w:rPr>
+                <w:rFonts w:ascii="Cera Pro" w:hAnsi="Cera Pro"/>
+                <w:noProof/>
+              </w:rPr>
+              <w:t>Status»</w:t>
             </w:r>
             <w:r>
               <w:rPr>
@@ -1895,7 +2625,35 @@
                 <w:rFonts w:ascii="Cera Pro" w:hAnsi="Cera Pro"/>
                 <w:noProof/>
               </w:rPr>
-              <w:t>«LL126_Parapet_Notes»</w:t>
+              <w:t>«LL126</w:t>
+            </w:r>
+            <w:r>
+              <w:rPr>
+                <w:rFonts w:ascii="Cera Pro" w:hAnsi="Cera Pro"/>
+                <w:noProof/>
+              </w:rPr>
+              <w:t xml:space="preserve"> </w:t>
+            </w:r>
+            <w:r>
+              <w:rPr>
+                <w:rFonts w:ascii="Cera Pro" w:hAnsi="Cera Pro"/>
+                <w:noProof/>
+              </w:rPr>
+              <w:t>Parapet</w:t>
+            </w:r>
+            <w:r>
+              <w:rPr>
+                <w:rFonts w:ascii="Cera Pro" w:hAnsi="Cera Pro"/>
+                <w:noProof/>
+              </w:rPr>
+              <w:t xml:space="preserve"> </w:t>
+            </w:r>
+            <w:r>
+              <w:rPr>
+                <w:rFonts w:ascii="Cera Pro" w:hAnsi="Cera Pro"/>
+                <w:noProof/>
+              </w:rPr>
+              <w:t>Notes»</w:t>
             </w:r>
           </w:p>
         </w:tc>
@@ -3028,6 +3786,7 @@
   <w:style w:type="character" w:default="1" w:styleId="DefaultParagraphFont">
     <w:name w:val="Default Paragraph Font"/>
     <w:uiPriority w:val="1"/>
+    <w:semiHidden/>
     <w:unhideWhenUsed/>
   </w:style>
   <w:style w:type="table" w:default="1" w:styleId="TableNormal">

</xml_diff>

<commit_message>
Changed master_sheet to final_merge
</commit_message>
<xml_diff>
--- a/server/temp.docx
+++ b/server/temp.docx
@@ -201,6 +201,7 @@
                 <w:rFonts w:ascii="Cera Pro" w:hAnsi="Cera Pro"/>
               </w:rPr>
             </w:pPr>
+            <w:proofErr w:type="gramStart"/>
             <w:r>
               <w:rPr>
                 <w:rFonts w:ascii="Cera Pro" w:hAnsi="Cera Pro"/>
@@ -221,6 +222,7 @@
               </w:rPr>
               <w:t>«</w:t>
             </w:r>
+            <w:proofErr w:type="gramEnd"/>
             <w:r>
               <w:rPr>
                 <w:rFonts w:ascii="Cera Pro" w:hAnsi="Cera Pro"/>
@@ -246,7 +248,16 @@
                 <w:b/>
                 <w:bCs/>
               </w:rPr>
-              <w:t>Use Type:</w:t>
+              <w:t xml:space="preserve">Use </w:t>
+            </w:r>
+            <w:proofErr w:type="gramStart"/>
+            <w:r>
+              <w:rPr>
+                <w:rFonts w:ascii="Cera Pro" w:hAnsi="Cera Pro"/>
+                <w:b/>
+                <w:bCs/>
+              </w:rPr>
+              <w:t>Type:</w:t>
             </w:r>
             <w:r>
               <w:rPr>
@@ -260,6 +271,7 @@
               </w:rPr>
               <w:t>«</w:t>
             </w:r>
+            <w:proofErr w:type="gramEnd"/>
             <w:r>
               <w:rPr>
                 <w:rFonts w:ascii="Cera Pro" w:hAnsi="Cera Pro"/>
@@ -295,6 +307,7 @@
                 <w:rFonts w:ascii="Cera Pro" w:hAnsi="Cera Pro"/>
               </w:rPr>
             </w:pPr>
+            <w:proofErr w:type="gramStart"/>
             <w:r>
               <w:rPr>
                 <w:rFonts w:ascii="Cera Pro" w:hAnsi="Cera Pro"/>
@@ -314,7 +327,15 @@
                 <w:rFonts w:ascii="Cera Pro" w:hAnsi="Cera Pro"/>
                 <w:noProof/>
               </w:rPr>
-              <w:t>«Block»</w:t>
+              <w:t>«</w:t>
+            </w:r>
+            <w:proofErr w:type="gramEnd"/>
+            <w:r>
+              <w:rPr>
+                <w:rFonts w:ascii="Cera Pro" w:hAnsi="Cera Pro"/>
+                <w:noProof/>
+              </w:rPr>
+              <w:t>Block»</w:t>
             </w:r>
           </w:p>
           <w:p>
@@ -323,6 +344,7 @@
                 <w:rFonts w:ascii="Cera Pro" w:hAnsi="Cera Pro"/>
               </w:rPr>
             </w:pPr>
+            <w:proofErr w:type="gramStart"/>
             <w:r>
               <w:rPr>
                 <w:rFonts w:ascii="Cera Pro" w:hAnsi="Cera Pro"/>
@@ -342,7 +364,15 @@
                 <w:rFonts w:ascii="Cera Pro" w:hAnsi="Cera Pro"/>
                 <w:noProof/>
               </w:rPr>
-              <w:t>«BIN»</w:t>
+              <w:t>«</w:t>
+            </w:r>
+            <w:proofErr w:type="gramEnd"/>
+            <w:r>
+              <w:rPr>
+                <w:rFonts w:ascii="Cera Pro" w:hAnsi="Cera Pro"/>
+                <w:noProof/>
+              </w:rPr>
+              <w:t>BIN»</w:t>
             </w:r>
           </w:p>
           <w:p>
@@ -351,6 +381,7 @@
                 <w:rFonts w:ascii="Cera Pro" w:hAnsi="Cera Pro"/>
               </w:rPr>
             </w:pPr>
+            <w:proofErr w:type="gramStart"/>
             <w:r>
               <w:rPr>
                 <w:rFonts w:ascii="Cera Pro" w:hAnsi="Cera Pro"/>
@@ -370,7 +401,15 @@
                 <w:rFonts w:ascii="Cera Pro" w:hAnsi="Cera Pro"/>
                 <w:noProof/>
               </w:rPr>
-              <w:t>«Borough»</w:t>
+              <w:t>«</w:t>
+            </w:r>
+            <w:proofErr w:type="gramEnd"/>
+            <w:r>
+              <w:rPr>
+                <w:rFonts w:ascii="Cera Pro" w:hAnsi="Cera Pro"/>
+                <w:noProof/>
+              </w:rPr>
+              <w:t>Borough»</w:t>
             </w:r>
           </w:p>
         </w:tc>
@@ -687,16 +726,35 @@
                 <w:sz w:val="20"/>
                 <w:szCs w:val="20"/>
               </w:rPr>
-              <w:t xml:space="preserve">Compliance Status: </w:t>
-            </w:r>
-            <w:r>
-              <w:rPr>
-                <w:rFonts w:ascii="Cera Pro" w:hAnsi="Cera Pro"/>
-                <w:noProof/>
-                <w:sz w:val="20"/>
-                <w:szCs w:val="20"/>
-              </w:rPr>
-              <w:t>«FISP</w:t>
+              <w:t xml:space="preserve">Compliance </w:t>
+            </w:r>
+            <w:proofErr w:type="gramStart"/>
+            <w:r>
+              <w:rPr>
+                <w:rFonts w:ascii="Cera Pro" w:hAnsi="Cera Pro"/>
+                <w:sz w:val="20"/>
+                <w:szCs w:val="20"/>
+              </w:rPr>
+              <w:t xml:space="preserve">Status: </w:t>
+            </w:r>
+            <w:r>
+              <w:rPr>
+                <w:rFonts w:ascii="Cera Pro" w:hAnsi="Cera Pro"/>
+                <w:noProof/>
+                <w:sz w:val="20"/>
+                <w:szCs w:val="20"/>
+              </w:rPr>
+              <w:t>«</w:t>
+            </w:r>
+            <w:proofErr w:type="gramEnd"/>
+            <w:r>
+              <w:rPr>
+                <w:rFonts w:ascii="Cera Pro" w:hAnsi="Cera Pro"/>
+                <w:noProof/>
+                <w:sz w:val="20"/>
+                <w:szCs w:val="20"/>
+              </w:rPr>
+              <w:t>FISP</w:t>
             </w:r>
             <w:r>
               <w:rPr>
@@ -714,7 +772,25 @@
                 <w:sz w:val="20"/>
                 <w:szCs w:val="20"/>
               </w:rPr>
-              <w:t>Compliance_Status»</w:t>
+              <w:t>Compliance</w:t>
+            </w:r>
+            <w:r>
+              <w:rPr>
+                <w:rFonts w:ascii="Cera Pro" w:hAnsi="Cera Pro"/>
+                <w:noProof/>
+                <w:sz w:val="20"/>
+                <w:szCs w:val="20"/>
+              </w:rPr>
+              <w:t xml:space="preserve"> </w:t>
+            </w:r>
+            <w:r>
+              <w:rPr>
+                <w:rFonts w:ascii="Cera Pro" w:hAnsi="Cera Pro"/>
+                <w:noProof/>
+                <w:sz w:val="20"/>
+                <w:szCs w:val="20"/>
+              </w:rPr>
+              <w:t>Status»</w:t>
             </w:r>
           </w:p>
           <w:p>
@@ -725,6 +801,7 @@
                 <w:szCs w:val="20"/>
               </w:rPr>
             </w:pPr>
+            <w:proofErr w:type="gramStart"/>
             <w:r>
               <w:rPr>
                 <w:rFonts w:ascii="Cera Pro" w:hAnsi="Cera Pro"/>
@@ -740,7 +817,17 @@
                 <w:sz w:val="20"/>
                 <w:szCs w:val="20"/>
               </w:rPr>
-              <w:t>«FISP</w:t>
+              <w:t>«</w:t>
+            </w:r>
+            <w:proofErr w:type="gramEnd"/>
+            <w:r>
+              <w:rPr>
+                <w:rFonts w:ascii="Cera Pro" w:hAnsi="Cera Pro"/>
+                <w:noProof/>
+                <w:sz w:val="20"/>
+                <w:szCs w:val="20"/>
+              </w:rPr>
+              <w:t>FISP</w:t>
             </w:r>
             <w:r>
               <w:rPr>
@@ -775,16 +862,35 @@
                 <w:sz w:val="20"/>
                 <w:szCs w:val="20"/>
               </w:rPr>
-              <w:t xml:space="preserve">Last Filing Status: </w:t>
-            </w:r>
-            <w:r>
-              <w:rPr>
-                <w:rFonts w:ascii="Cera Pro" w:hAnsi="Cera Pro"/>
-                <w:noProof/>
-                <w:sz w:val="20"/>
-                <w:szCs w:val="20"/>
-              </w:rPr>
-              <w:t>«FISP</w:t>
+              <w:t xml:space="preserve">Last Filing </w:t>
+            </w:r>
+            <w:proofErr w:type="gramStart"/>
+            <w:r>
+              <w:rPr>
+                <w:rFonts w:ascii="Cera Pro" w:hAnsi="Cera Pro"/>
+                <w:sz w:val="20"/>
+                <w:szCs w:val="20"/>
+              </w:rPr>
+              <w:t xml:space="preserve">Status: </w:t>
+            </w:r>
+            <w:r>
+              <w:rPr>
+                <w:rFonts w:ascii="Cera Pro" w:hAnsi="Cera Pro"/>
+                <w:noProof/>
+                <w:sz w:val="20"/>
+                <w:szCs w:val="20"/>
+              </w:rPr>
+              <w:t>«</w:t>
+            </w:r>
+            <w:proofErr w:type="gramEnd"/>
+            <w:r>
+              <w:rPr>
+                <w:rFonts w:ascii="Cera Pro" w:hAnsi="Cera Pro"/>
+                <w:noProof/>
+                <w:sz w:val="20"/>
+                <w:szCs w:val="20"/>
+              </w:rPr>
+              <w:t>FISP</w:t>
             </w:r>
             <w:r>
               <w:rPr>
@@ -960,16 +1066,35 @@
                 <w:sz w:val="20"/>
                 <w:szCs w:val="20"/>
               </w:rPr>
-              <w:t xml:space="preserve">Next Steps: </w:t>
-            </w:r>
-            <w:r>
-              <w:rPr>
-                <w:rFonts w:ascii="Cera Pro" w:hAnsi="Cera Pro"/>
-                <w:noProof/>
-                <w:sz w:val="20"/>
-                <w:szCs w:val="20"/>
-              </w:rPr>
-              <w:t>«FISP</w:t>
+              <w:t xml:space="preserve">Next </w:t>
+            </w:r>
+            <w:proofErr w:type="gramStart"/>
+            <w:r>
+              <w:rPr>
+                <w:rFonts w:ascii="Cera Pro" w:hAnsi="Cera Pro"/>
+                <w:sz w:val="20"/>
+                <w:szCs w:val="20"/>
+              </w:rPr>
+              <w:t xml:space="preserve">Steps: </w:t>
+            </w:r>
+            <w:r>
+              <w:rPr>
+                <w:rFonts w:ascii="Cera Pro" w:hAnsi="Cera Pro"/>
+                <w:noProof/>
+                <w:sz w:val="20"/>
+                <w:szCs w:val="20"/>
+              </w:rPr>
+              <w:t>«</w:t>
+            </w:r>
+            <w:proofErr w:type="gramEnd"/>
+            <w:r>
+              <w:rPr>
+                <w:rFonts w:ascii="Cera Pro" w:hAnsi="Cera Pro"/>
+                <w:noProof/>
+                <w:sz w:val="20"/>
+                <w:szCs w:val="20"/>
+              </w:rPr>
+              <w:t>FISP</w:t>
             </w:r>
             <w:r>
               <w:rPr>
@@ -1022,16 +1147,35 @@
                 <w:sz w:val="20"/>
                 <w:szCs w:val="20"/>
               </w:rPr>
-              <w:t xml:space="preserve">Notes/Budget: </w:t>
-            </w:r>
-            <w:r>
-              <w:rPr>
-                <w:rFonts w:ascii="Cera Pro" w:hAnsi="Cera Pro"/>
-                <w:noProof/>
-                <w:sz w:val="20"/>
-                <w:szCs w:val="20"/>
-              </w:rPr>
-              <w:t>«FISP</w:t>
+              <w:t>Notes/</w:t>
+            </w:r>
+            <w:proofErr w:type="gramStart"/>
+            <w:r>
+              <w:rPr>
+                <w:rFonts w:ascii="Cera Pro" w:hAnsi="Cera Pro"/>
+                <w:sz w:val="20"/>
+                <w:szCs w:val="20"/>
+              </w:rPr>
+              <w:t xml:space="preserve">Budget: </w:t>
+            </w:r>
+            <w:r>
+              <w:rPr>
+                <w:rFonts w:ascii="Cera Pro" w:hAnsi="Cera Pro"/>
+                <w:noProof/>
+                <w:sz w:val="20"/>
+                <w:szCs w:val="20"/>
+              </w:rPr>
+              <w:t>«</w:t>
+            </w:r>
+            <w:proofErr w:type="gramEnd"/>
+            <w:r>
+              <w:rPr>
+                <w:rFonts w:ascii="Cera Pro" w:hAnsi="Cera Pro"/>
+                <w:noProof/>
+                <w:sz w:val="20"/>
+                <w:szCs w:val="20"/>
+              </w:rPr>
+              <w:t>FISP</w:t>
             </w:r>
             <w:r>
               <w:rPr>
@@ -1124,16 +1268,35 @@
                 <w:sz w:val="20"/>
                 <w:szCs w:val="20"/>
               </w:rPr>
-              <w:t xml:space="preserve">Compliance Status: </w:t>
-            </w:r>
-            <w:r>
-              <w:rPr>
-                <w:rFonts w:ascii="Cera Pro" w:hAnsi="Cera Pro"/>
-                <w:noProof/>
-                <w:sz w:val="20"/>
-                <w:szCs w:val="20"/>
-              </w:rPr>
-              <w:t>«LL84</w:t>
+              <w:t xml:space="preserve">Compliance </w:t>
+            </w:r>
+            <w:proofErr w:type="gramStart"/>
+            <w:r>
+              <w:rPr>
+                <w:rFonts w:ascii="Cera Pro" w:hAnsi="Cera Pro"/>
+                <w:sz w:val="20"/>
+                <w:szCs w:val="20"/>
+              </w:rPr>
+              <w:t xml:space="preserve">Status: </w:t>
+            </w:r>
+            <w:r>
+              <w:rPr>
+                <w:rFonts w:ascii="Cera Pro" w:hAnsi="Cera Pro"/>
+                <w:noProof/>
+                <w:sz w:val="20"/>
+                <w:szCs w:val="20"/>
+              </w:rPr>
+              <w:t>«</w:t>
+            </w:r>
+            <w:proofErr w:type="gramEnd"/>
+            <w:r>
+              <w:rPr>
+                <w:rFonts w:ascii="Cera Pro" w:hAnsi="Cera Pro"/>
+                <w:noProof/>
+                <w:sz w:val="20"/>
+                <w:szCs w:val="20"/>
+              </w:rPr>
+              <w:t>LL84</w:t>
             </w:r>
             <w:r>
               <w:rPr>
@@ -1186,16 +1349,35 @@
                 <w:sz w:val="20"/>
                 <w:szCs w:val="20"/>
               </w:rPr>
-              <w:t xml:space="preserve">Filing Due: </w:t>
-            </w:r>
-            <w:r>
-              <w:rPr>
-                <w:rFonts w:ascii="Cera Pro" w:hAnsi="Cera Pro"/>
-                <w:noProof/>
-                <w:sz w:val="20"/>
-                <w:szCs w:val="20"/>
-              </w:rPr>
-              <w:t>«LL87</w:t>
+              <w:t xml:space="preserve">Filing </w:t>
+            </w:r>
+            <w:proofErr w:type="gramStart"/>
+            <w:r>
+              <w:rPr>
+                <w:rFonts w:ascii="Cera Pro" w:hAnsi="Cera Pro"/>
+                <w:sz w:val="20"/>
+                <w:szCs w:val="20"/>
+              </w:rPr>
+              <w:t xml:space="preserve">Due: </w:t>
+            </w:r>
+            <w:r>
+              <w:rPr>
+                <w:rFonts w:ascii="Cera Pro" w:hAnsi="Cera Pro"/>
+                <w:noProof/>
+                <w:sz w:val="20"/>
+                <w:szCs w:val="20"/>
+              </w:rPr>
+              <w:t>«</w:t>
+            </w:r>
+            <w:proofErr w:type="gramEnd"/>
+            <w:r>
+              <w:rPr>
+                <w:rFonts w:ascii="Cera Pro" w:hAnsi="Cera Pro"/>
+                <w:noProof/>
+                <w:sz w:val="20"/>
+                <w:szCs w:val="20"/>
+              </w:rPr>
+              <w:t>LL87</w:t>
             </w:r>
             <w:r>
               <w:rPr>
@@ -1248,16 +1430,35 @@
                 <w:sz w:val="20"/>
                 <w:szCs w:val="20"/>
               </w:rPr>
-              <w:t xml:space="preserve">Next Steps: </w:t>
-            </w:r>
-            <w:r>
-              <w:rPr>
-                <w:rFonts w:ascii="Cera Pro" w:hAnsi="Cera Pro"/>
-                <w:noProof/>
-                <w:sz w:val="20"/>
-                <w:szCs w:val="20"/>
-              </w:rPr>
-              <w:t>«LL84</w:t>
+              <w:t xml:space="preserve">Next </w:t>
+            </w:r>
+            <w:proofErr w:type="gramStart"/>
+            <w:r>
+              <w:rPr>
+                <w:rFonts w:ascii="Cera Pro" w:hAnsi="Cera Pro"/>
+                <w:sz w:val="20"/>
+                <w:szCs w:val="20"/>
+              </w:rPr>
+              <w:t xml:space="preserve">Steps: </w:t>
+            </w:r>
+            <w:r>
+              <w:rPr>
+                <w:rFonts w:ascii="Cera Pro" w:hAnsi="Cera Pro"/>
+                <w:noProof/>
+                <w:sz w:val="20"/>
+                <w:szCs w:val="20"/>
+              </w:rPr>
+              <w:t>«</w:t>
+            </w:r>
+            <w:proofErr w:type="gramEnd"/>
+            <w:r>
+              <w:rPr>
+                <w:rFonts w:ascii="Cera Pro" w:hAnsi="Cera Pro"/>
+                <w:noProof/>
+                <w:sz w:val="20"/>
+                <w:szCs w:val="20"/>
+              </w:rPr>
+              <w:t>LL84</w:t>
             </w:r>
             <w:r>
               <w:rPr>
@@ -1334,16 +1535,35 @@
                 <w:sz w:val="20"/>
                 <w:szCs w:val="20"/>
               </w:rPr>
-              <w:t xml:space="preserve">Compliance Status: </w:t>
-            </w:r>
-            <w:r>
-              <w:rPr>
-                <w:rFonts w:ascii="Cera Pro" w:hAnsi="Cera Pro"/>
-                <w:noProof/>
-                <w:sz w:val="20"/>
-                <w:szCs w:val="20"/>
-              </w:rPr>
-              <w:t>«LL87</w:t>
+              <w:t xml:space="preserve">Compliance </w:t>
+            </w:r>
+            <w:proofErr w:type="gramStart"/>
+            <w:r>
+              <w:rPr>
+                <w:rFonts w:ascii="Cera Pro" w:hAnsi="Cera Pro"/>
+                <w:sz w:val="20"/>
+                <w:szCs w:val="20"/>
+              </w:rPr>
+              <w:t xml:space="preserve">Status: </w:t>
+            </w:r>
+            <w:r>
+              <w:rPr>
+                <w:rFonts w:ascii="Cera Pro" w:hAnsi="Cera Pro"/>
+                <w:noProof/>
+                <w:sz w:val="20"/>
+                <w:szCs w:val="20"/>
+              </w:rPr>
+              <w:t>«</w:t>
+            </w:r>
+            <w:proofErr w:type="gramEnd"/>
+            <w:r>
+              <w:rPr>
+                <w:rFonts w:ascii="Cera Pro" w:hAnsi="Cera Pro"/>
+                <w:noProof/>
+                <w:sz w:val="20"/>
+                <w:szCs w:val="20"/>
+              </w:rPr>
+              <w:t>LL87</w:t>
             </w:r>
             <w:r>
               <w:rPr>
@@ -1396,16 +1616,35 @@
                 <w:sz w:val="20"/>
                 <w:szCs w:val="20"/>
               </w:rPr>
-              <w:t xml:space="preserve">Filing Due: </w:t>
-            </w:r>
-            <w:r>
-              <w:rPr>
-                <w:rFonts w:ascii="Cera Pro" w:hAnsi="Cera Pro"/>
-                <w:noProof/>
-                <w:sz w:val="20"/>
-                <w:szCs w:val="20"/>
-              </w:rPr>
-              <w:t>«LL87</w:t>
+              <w:t xml:space="preserve">Filing </w:t>
+            </w:r>
+            <w:proofErr w:type="gramStart"/>
+            <w:r>
+              <w:rPr>
+                <w:rFonts w:ascii="Cera Pro" w:hAnsi="Cera Pro"/>
+                <w:sz w:val="20"/>
+                <w:szCs w:val="20"/>
+              </w:rPr>
+              <w:t xml:space="preserve">Due: </w:t>
+            </w:r>
+            <w:r>
+              <w:rPr>
+                <w:rFonts w:ascii="Cera Pro" w:hAnsi="Cera Pro"/>
+                <w:noProof/>
+                <w:sz w:val="20"/>
+                <w:szCs w:val="20"/>
+              </w:rPr>
+              <w:t>«</w:t>
+            </w:r>
+            <w:proofErr w:type="gramEnd"/>
+            <w:r>
+              <w:rPr>
+                <w:rFonts w:ascii="Cera Pro" w:hAnsi="Cera Pro"/>
+                <w:noProof/>
+                <w:sz w:val="20"/>
+                <w:szCs w:val="20"/>
+              </w:rPr>
+              <w:t>LL87</w:t>
             </w:r>
             <w:r>
               <w:rPr>
@@ -1458,16 +1697,35 @@
                 <w:sz w:val="20"/>
                 <w:szCs w:val="20"/>
               </w:rPr>
-              <w:t xml:space="preserve">Compliance Year: </w:t>
-            </w:r>
-            <w:r>
-              <w:rPr>
-                <w:rFonts w:ascii="Cera Pro" w:hAnsi="Cera Pro"/>
-                <w:noProof/>
-                <w:sz w:val="20"/>
-                <w:szCs w:val="20"/>
-              </w:rPr>
-              <w:t>«LL87</w:t>
+              <w:t xml:space="preserve">Compliance </w:t>
+            </w:r>
+            <w:proofErr w:type="gramStart"/>
+            <w:r>
+              <w:rPr>
+                <w:rFonts w:ascii="Cera Pro" w:hAnsi="Cera Pro"/>
+                <w:sz w:val="20"/>
+                <w:szCs w:val="20"/>
+              </w:rPr>
+              <w:t xml:space="preserve">Year: </w:t>
+            </w:r>
+            <w:r>
+              <w:rPr>
+                <w:rFonts w:ascii="Cera Pro" w:hAnsi="Cera Pro"/>
+                <w:noProof/>
+                <w:sz w:val="20"/>
+                <w:szCs w:val="20"/>
+              </w:rPr>
+              <w:t>«</w:t>
+            </w:r>
+            <w:proofErr w:type="gramEnd"/>
+            <w:r>
+              <w:rPr>
+                <w:rFonts w:ascii="Cera Pro" w:hAnsi="Cera Pro"/>
+                <w:noProof/>
+                <w:sz w:val="20"/>
+                <w:szCs w:val="20"/>
+              </w:rPr>
+              <w:t>LL87</w:t>
             </w:r>
             <w:r>
               <w:rPr>
@@ -1520,16 +1778,35 @@
                 <w:sz w:val="20"/>
                 <w:szCs w:val="20"/>
               </w:rPr>
-              <w:t xml:space="preserve">Next Steps: </w:t>
-            </w:r>
-            <w:r>
-              <w:rPr>
-                <w:rFonts w:ascii="Cera Pro" w:hAnsi="Cera Pro"/>
-                <w:noProof/>
-                <w:sz w:val="20"/>
-                <w:szCs w:val="20"/>
-              </w:rPr>
-              <w:t>«LL87</w:t>
+              <w:t xml:space="preserve">Next </w:t>
+            </w:r>
+            <w:proofErr w:type="gramStart"/>
+            <w:r>
+              <w:rPr>
+                <w:rFonts w:ascii="Cera Pro" w:hAnsi="Cera Pro"/>
+                <w:sz w:val="20"/>
+                <w:szCs w:val="20"/>
+              </w:rPr>
+              <w:t xml:space="preserve">Steps: </w:t>
+            </w:r>
+            <w:r>
+              <w:rPr>
+                <w:rFonts w:ascii="Cera Pro" w:hAnsi="Cera Pro"/>
+                <w:noProof/>
+                <w:sz w:val="20"/>
+                <w:szCs w:val="20"/>
+              </w:rPr>
+              <w:t>«</w:t>
+            </w:r>
+            <w:proofErr w:type="gramEnd"/>
+            <w:r>
+              <w:rPr>
+                <w:rFonts w:ascii="Cera Pro" w:hAnsi="Cera Pro"/>
+                <w:noProof/>
+                <w:sz w:val="20"/>
+                <w:szCs w:val="20"/>
+              </w:rPr>
+              <w:t>LL87</w:t>
             </w:r>
             <w:r>
               <w:rPr>
@@ -1636,16 +1913,35 @@
                 <w:sz w:val="20"/>
                 <w:szCs w:val="20"/>
               </w:rPr>
-              <w:t xml:space="preserve">Compliance Status: </w:t>
-            </w:r>
-            <w:r>
-              <w:rPr>
-                <w:rFonts w:ascii="Cera Pro" w:hAnsi="Cera Pro"/>
-                <w:noProof/>
-                <w:sz w:val="20"/>
-                <w:szCs w:val="20"/>
-              </w:rPr>
-              <w:t>«LL126</w:t>
+              <w:t xml:space="preserve">Compliance </w:t>
+            </w:r>
+            <w:proofErr w:type="gramStart"/>
+            <w:r>
+              <w:rPr>
+                <w:rFonts w:ascii="Cera Pro" w:hAnsi="Cera Pro"/>
+                <w:sz w:val="20"/>
+                <w:szCs w:val="20"/>
+              </w:rPr>
+              <w:t xml:space="preserve">Status: </w:t>
+            </w:r>
+            <w:r>
+              <w:rPr>
+                <w:rFonts w:ascii="Cera Pro" w:hAnsi="Cera Pro"/>
+                <w:noProof/>
+                <w:sz w:val="20"/>
+                <w:szCs w:val="20"/>
+              </w:rPr>
+              <w:t>«</w:t>
+            </w:r>
+            <w:proofErr w:type="gramEnd"/>
+            <w:r>
+              <w:rPr>
+                <w:rFonts w:ascii="Cera Pro" w:hAnsi="Cera Pro"/>
+                <w:noProof/>
+                <w:sz w:val="20"/>
+                <w:szCs w:val="20"/>
+              </w:rPr>
+              <w:t>LL126</w:t>
             </w:r>
             <w:r>
               <w:rPr>
@@ -1692,6 +1988,7 @@
                 <w:szCs w:val="20"/>
               </w:rPr>
             </w:pPr>
+            <w:proofErr w:type="gramStart"/>
             <w:r>
               <w:rPr>
                 <w:rFonts w:ascii="Cera Pro" w:hAnsi="Cera Pro"/>
@@ -1707,7 +2004,17 @@
                 <w:sz w:val="20"/>
                 <w:szCs w:val="20"/>
               </w:rPr>
-              <w:t>«LL126</w:t>
+              <w:t>«</w:t>
+            </w:r>
+            <w:proofErr w:type="gramEnd"/>
+            <w:r>
+              <w:rPr>
+                <w:rFonts w:ascii="Cera Pro" w:hAnsi="Cera Pro"/>
+                <w:noProof/>
+                <w:sz w:val="20"/>
+                <w:szCs w:val="20"/>
+              </w:rPr>
+              <w:t>LL126</w:t>
             </w:r>
             <w:r>
               <w:rPr>
@@ -1742,16 +2049,35 @@
                 <w:sz w:val="20"/>
                 <w:szCs w:val="20"/>
               </w:rPr>
-              <w:t xml:space="preserve">Previous Filing Status: </w:t>
-            </w:r>
-            <w:r>
-              <w:rPr>
-                <w:rFonts w:ascii="Cera Pro" w:hAnsi="Cera Pro"/>
-                <w:noProof/>
-                <w:sz w:val="20"/>
-                <w:szCs w:val="20"/>
-              </w:rPr>
-              <w:t>«LL126</w:t>
+              <w:t xml:space="preserve">Previous Filing </w:t>
+            </w:r>
+            <w:proofErr w:type="gramStart"/>
+            <w:r>
+              <w:rPr>
+                <w:rFonts w:ascii="Cera Pro" w:hAnsi="Cera Pro"/>
+                <w:sz w:val="20"/>
+                <w:szCs w:val="20"/>
+              </w:rPr>
+              <w:t xml:space="preserve">Status: </w:t>
+            </w:r>
+            <w:r>
+              <w:rPr>
+                <w:rFonts w:ascii="Cera Pro" w:hAnsi="Cera Pro"/>
+                <w:noProof/>
+                <w:sz w:val="20"/>
+                <w:szCs w:val="20"/>
+              </w:rPr>
+              <w:t>«</w:t>
+            </w:r>
+            <w:proofErr w:type="gramEnd"/>
+            <w:r>
+              <w:rPr>
+                <w:rFonts w:ascii="Cera Pro" w:hAnsi="Cera Pro"/>
+                <w:noProof/>
+                <w:sz w:val="20"/>
+                <w:szCs w:val="20"/>
+              </w:rPr>
+              <w:t>LL126</w:t>
             </w:r>
             <w:r>
               <w:rPr>
@@ -1963,16 +2289,35 @@
                 <w:sz w:val="20"/>
                 <w:szCs w:val="20"/>
               </w:rPr>
-              <w:t xml:space="preserve">Next Steps: </w:t>
-            </w:r>
-            <w:r>
-              <w:rPr>
-                <w:rFonts w:ascii="Cera Pro" w:hAnsi="Cera Pro"/>
-                <w:noProof/>
-                <w:sz w:val="20"/>
-                <w:szCs w:val="20"/>
-              </w:rPr>
-              <w:t>«LL126</w:t>
+              <w:t xml:space="preserve">Next </w:t>
+            </w:r>
+            <w:proofErr w:type="gramStart"/>
+            <w:r>
+              <w:rPr>
+                <w:rFonts w:ascii="Cera Pro" w:hAnsi="Cera Pro"/>
+                <w:sz w:val="20"/>
+                <w:szCs w:val="20"/>
+              </w:rPr>
+              <w:t xml:space="preserve">Steps: </w:t>
+            </w:r>
+            <w:r>
+              <w:rPr>
+                <w:rFonts w:ascii="Cera Pro" w:hAnsi="Cera Pro"/>
+                <w:noProof/>
+                <w:sz w:val="20"/>
+                <w:szCs w:val="20"/>
+              </w:rPr>
+              <w:t>«</w:t>
+            </w:r>
+            <w:proofErr w:type="gramEnd"/>
+            <w:r>
+              <w:rPr>
+                <w:rFonts w:ascii="Cera Pro" w:hAnsi="Cera Pro"/>
+                <w:noProof/>
+                <w:sz w:val="20"/>
+                <w:szCs w:val="20"/>
+              </w:rPr>
+              <w:t>LL126</w:t>
             </w:r>
             <w:r>
               <w:rPr>
@@ -2025,16 +2370,35 @@
                 <w:sz w:val="20"/>
                 <w:szCs w:val="20"/>
               </w:rPr>
-              <w:t xml:space="preserve">Notes/Budget: </w:t>
-            </w:r>
-            <w:r>
-              <w:rPr>
-                <w:rFonts w:ascii="Cera Pro" w:hAnsi="Cera Pro"/>
-                <w:noProof/>
-                <w:sz w:val="20"/>
-                <w:szCs w:val="20"/>
-              </w:rPr>
-              <w:t>«LL126</w:t>
+              <w:t>Notes/</w:t>
+            </w:r>
+            <w:proofErr w:type="gramStart"/>
+            <w:r>
+              <w:rPr>
+                <w:rFonts w:ascii="Cera Pro" w:hAnsi="Cera Pro"/>
+                <w:sz w:val="20"/>
+                <w:szCs w:val="20"/>
+              </w:rPr>
+              <w:t xml:space="preserve">Budget: </w:t>
+            </w:r>
+            <w:r>
+              <w:rPr>
+                <w:rFonts w:ascii="Cera Pro" w:hAnsi="Cera Pro"/>
+                <w:noProof/>
+                <w:sz w:val="20"/>
+                <w:szCs w:val="20"/>
+              </w:rPr>
+              <w:t>«</w:t>
+            </w:r>
+            <w:proofErr w:type="gramEnd"/>
+            <w:r>
+              <w:rPr>
+                <w:rFonts w:ascii="Cera Pro" w:hAnsi="Cera Pro"/>
+                <w:noProof/>
+                <w:sz w:val="20"/>
+                <w:szCs w:val="20"/>
+              </w:rPr>
+              <w:t>LL126</w:t>
             </w:r>
             <w:r>
               <w:rPr>
@@ -2062,6 +2426,15 @@
                 <w:szCs w:val="20"/>
               </w:rPr>
               <w:t xml:space="preserve"> </w:t>
+            </w:r>
+            <w:r>
+              <w:rPr>
+                <w:rFonts w:ascii="Cera Pro" w:hAnsi="Cera Pro"/>
+                <w:noProof/>
+                <w:sz w:val="20"/>
+                <w:szCs w:val="20"/>
+              </w:rPr>
+              <w:t xml:space="preserve">/ </w:t>
             </w:r>
             <w:r>
               <w:rPr>
@@ -2127,16 +2500,35 @@
                 <w:sz w:val="20"/>
                 <w:szCs w:val="20"/>
               </w:rPr>
-              <w:t xml:space="preserve">Compliance Status: </w:t>
-            </w:r>
-            <w:r>
-              <w:rPr>
-                <w:rFonts w:ascii="Cera Pro" w:hAnsi="Cera Pro"/>
-                <w:noProof/>
-                <w:sz w:val="20"/>
-                <w:szCs w:val="20"/>
-              </w:rPr>
-              <w:t>«LL88</w:t>
+              <w:t xml:space="preserve">Compliance </w:t>
+            </w:r>
+            <w:proofErr w:type="gramStart"/>
+            <w:r>
+              <w:rPr>
+                <w:rFonts w:ascii="Cera Pro" w:hAnsi="Cera Pro"/>
+                <w:sz w:val="20"/>
+                <w:szCs w:val="20"/>
+              </w:rPr>
+              <w:t xml:space="preserve">Status: </w:t>
+            </w:r>
+            <w:r>
+              <w:rPr>
+                <w:rFonts w:ascii="Cera Pro" w:hAnsi="Cera Pro"/>
+                <w:noProof/>
+                <w:sz w:val="20"/>
+                <w:szCs w:val="20"/>
+              </w:rPr>
+              <w:t>«</w:t>
+            </w:r>
+            <w:proofErr w:type="gramEnd"/>
+            <w:r>
+              <w:rPr>
+                <w:rFonts w:ascii="Cera Pro" w:hAnsi="Cera Pro"/>
+                <w:noProof/>
+                <w:sz w:val="20"/>
+                <w:szCs w:val="20"/>
+              </w:rPr>
+              <w:t>LL88</w:t>
             </w:r>
             <w:r>
               <w:rPr>
@@ -2189,16 +2581,35 @@
                 <w:sz w:val="20"/>
                 <w:szCs w:val="20"/>
               </w:rPr>
-              <w:t xml:space="preserve">Filing Due: </w:t>
-            </w:r>
-            <w:r>
-              <w:rPr>
-                <w:rFonts w:ascii="Cera Pro" w:hAnsi="Cera Pro"/>
-                <w:noProof/>
-                <w:sz w:val="20"/>
-                <w:szCs w:val="20"/>
-              </w:rPr>
-              <w:t>«LL88</w:t>
+              <w:t xml:space="preserve">Filing </w:t>
+            </w:r>
+            <w:proofErr w:type="gramStart"/>
+            <w:r>
+              <w:rPr>
+                <w:rFonts w:ascii="Cera Pro" w:hAnsi="Cera Pro"/>
+                <w:sz w:val="20"/>
+                <w:szCs w:val="20"/>
+              </w:rPr>
+              <w:t xml:space="preserve">Due: </w:t>
+            </w:r>
+            <w:r>
+              <w:rPr>
+                <w:rFonts w:ascii="Cera Pro" w:hAnsi="Cera Pro"/>
+                <w:noProof/>
+                <w:sz w:val="20"/>
+                <w:szCs w:val="20"/>
+              </w:rPr>
+              <w:t>«</w:t>
+            </w:r>
+            <w:proofErr w:type="gramEnd"/>
+            <w:r>
+              <w:rPr>
+                <w:rFonts w:ascii="Cera Pro" w:hAnsi="Cera Pro"/>
+                <w:noProof/>
+                <w:sz w:val="20"/>
+                <w:szCs w:val="20"/>
+              </w:rPr>
+              <w:t>LL88</w:t>
             </w:r>
             <w:r>
               <w:rPr>
@@ -2245,6 +2656,7 @@
                 <w:szCs w:val="20"/>
               </w:rPr>
             </w:pPr>
+            <w:proofErr w:type="gramStart"/>
             <w:r>
               <w:rPr>
                 <w:rFonts w:ascii="Cera Pro" w:hAnsi="Cera Pro"/>
@@ -2260,7 +2672,17 @@
                 <w:sz w:val="20"/>
                 <w:szCs w:val="20"/>
               </w:rPr>
-              <w:t>«LL88</w:t>
+              <w:t>«</w:t>
+            </w:r>
+            <w:proofErr w:type="gramEnd"/>
+            <w:r>
+              <w:rPr>
+                <w:rFonts w:ascii="Cera Pro" w:hAnsi="Cera Pro"/>
+                <w:noProof/>
+                <w:sz w:val="20"/>
+                <w:szCs w:val="20"/>
+              </w:rPr>
+              <w:t>LL88</w:t>
             </w:r>
             <w:r>
               <w:rPr>
@@ -2319,16 +2741,35 @@
                 <w:sz w:val="20"/>
                 <w:szCs w:val="20"/>
               </w:rPr>
-              <w:t xml:space="preserve">Compliance Status: </w:t>
-            </w:r>
-            <w:r>
-              <w:rPr>
-                <w:rFonts w:ascii="Cera Pro" w:hAnsi="Cera Pro"/>
-                <w:noProof/>
-                <w:sz w:val="20"/>
-                <w:szCs w:val="20"/>
-              </w:rPr>
-              <w:t>«LL97</w:t>
+              <w:t xml:space="preserve">Compliance </w:t>
+            </w:r>
+            <w:proofErr w:type="gramStart"/>
+            <w:r>
+              <w:rPr>
+                <w:rFonts w:ascii="Cera Pro" w:hAnsi="Cera Pro"/>
+                <w:sz w:val="20"/>
+                <w:szCs w:val="20"/>
+              </w:rPr>
+              <w:t xml:space="preserve">Status: </w:t>
+            </w:r>
+            <w:r>
+              <w:rPr>
+                <w:rFonts w:ascii="Cera Pro" w:hAnsi="Cera Pro"/>
+                <w:noProof/>
+                <w:sz w:val="20"/>
+                <w:szCs w:val="20"/>
+              </w:rPr>
+              <w:t>«</w:t>
+            </w:r>
+            <w:proofErr w:type="gramEnd"/>
+            <w:r>
+              <w:rPr>
+                <w:rFonts w:ascii="Cera Pro" w:hAnsi="Cera Pro"/>
+                <w:noProof/>
+                <w:sz w:val="20"/>
+                <w:szCs w:val="20"/>
+              </w:rPr>
+              <w:t>LL97</w:t>
             </w:r>
             <w:r>
               <w:rPr>
@@ -2381,16 +2822,35 @@
                 <w:sz w:val="20"/>
                 <w:szCs w:val="20"/>
               </w:rPr>
-              <w:t xml:space="preserve">Filing Due: </w:t>
-            </w:r>
-            <w:r>
-              <w:rPr>
-                <w:rFonts w:ascii="Cera Pro" w:hAnsi="Cera Pro"/>
-                <w:noProof/>
-                <w:sz w:val="20"/>
-                <w:szCs w:val="20"/>
-              </w:rPr>
-              <w:t>«LL97</w:t>
+              <w:t xml:space="preserve">Filing </w:t>
+            </w:r>
+            <w:proofErr w:type="gramStart"/>
+            <w:r>
+              <w:rPr>
+                <w:rFonts w:ascii="Cera Pro" w:hAnsi="Cera Pro"/>
+                <w:sz w:val="20"/>
+                <w:szCs w:val="20"/>
+              </w:rPr>
+              <w:t xml:space="preserve">Due: </w:t>
+            </w:r>
+            <w:r>
+              <w:rPr>
+                <w:rFonts w:ascii="Cera Pro" w:hAnsi="Cera Pro"/>
+                <w:noProof/>
+                <w:sz w:val="20"/>
+                <w:szCs w:val="20"/>
+              </w:rPr>
+              <w:t>«</w:t>
+            </w:r>
+            <w:proofErr w:type="gramEnd"/>
+            <w:r>
+              <w:rPr>
+                <w:rFonts w:ascii="Cera Pro" w:hAnsi="Cera Pro"/>
+                <w:noProof/>
+                <w:sz w:val="20"/>
+                <w:szCs w:val="20"/>
+              </w:rPr>
+              <w:t>LL97</w:t>
             </w:r>
             <w:r>
               <w:rPr>
@@ -2443,16 +2903,35 @@
                 <w:sz w:val="20"/>
                 <w:szCs w:val="20"/>
               </w:rPr>
-              <w:t xml:space="preserve">Next Steps: </w:t>
-            </w:r>
-            <w:r>
-              <w:rPr>
-                <w:rFonts w:ascii="Cera Pro" w:hAnsi="Cera Pro"/>
-                <w:noProof/>
-                <w:sz w:val="20"/>
-                <w:szCs w:val="20"/>
-              </w:rPr>
-              <w:t>«LL97</w:t>
+              <w:t xml:space="preserve">Next </w:t>
+            </w:r>
+            <w:proofErr w:type="gramStart"/>
+            <w:r>
+              <w:rPr>
+                <w:rFonts w:ascii="Cera Pro" w:hAnsi="Cera Pro"/>
+                <w:sz w:val="20"/>
+                <w:szCs w:val="20"/>
+              </w:rPr>
+              <w:t xml:space="preserve">Steps: </w:t>
+            </w:r>
+            <w:r>
+              <w:rPr>
+                <w:rFonts w:ascii="Cera Pro" w:hAnsi="Cera Pro"/>
+                <w:noProof/>
+                <w:sz w:val="20"/>
+                <w:szCs w:val="20"/>
+              </w:rPr>
+              <w:t>«</w:t>
+            </w:r>
+            <w:proofErr w:type="gramEnd"/>
+            <w:r>
+              <w:rPr>
+                <w:rFonts w:ascii="Cera Pro" w:hAnsi="Cera Pro"/>
+                <w:noProof/>
+                <w:sz w:val="20"/>
+                <w:szCs w:val="20"/>
+              </w:rPr>
+              <w:t>LL97</w:t>
             </w:r>
             <w:r>
               <w:rPr>
@@ -2669,30 +3148,6 @@
                 <w:bCs/>
               </w:rPr>
             </w:pPr>
-            <w:r>
-              <w:rPr>
-                <w:rFonts w:ascii="Cera Pro" w:hAnsi="Cera Pro"/>
-                <w:sz w:val="20"/>
-                <w:szCs w:val="20"/>
-              </w:rPr>
-              <w:t>«</w:t>
-            </w:r>
-            <w:r>
-              <w:rPr>
-                <w:rFonts w:ascii="Cera Pro" w:hAnsi="Cera Pro"/>
-                <w:sz w:val="20"/>
-                <w:szCs w:val="20"/>
-              </w:rPr>
-              <w:t>Picture of Asset</w:t>
-            </w:r>
-            <w:r>
-              <w:rPr>
-                <w:rFonts w:ascii="Cera Pro" w:hAnsi="Cera Pro"/>
-                <w:sz w:val="20"/>
-                <w:szCs w:val="20"/>
-              </w:rPr>
-              <w:t>»</w:t>
-            </w:r>
           </w:p>
         </w:tc>
       </w:tr>

</xml_diff>

<commit_message>
Changed to a different template, changed undefined to N/A and added new column values to populate
</commit_message>
<xml_diff>
--- a/server/temp.docx
+++ b/server/temp.docx
@@ -716,6 +716,7 @@
             <w:pPr>
               <w:rPr>
                 <w:rFonts w:ascii="Cera Pro" w:hAnsi="Cera Pro"/>
+                <w:color w:val="FF0000"/>
                 <w:sz w:val="20"/>
                 <w:szCs w:val="20"/>
               </w:rPr>
@@ -723,6 +724,7 @@
             <w:r>
               <w:rPr>
                 <w:rFonts w:ascii="Cera Pro" w:hAnsi="Cera Pro"/>
+                <w:color w:val="FF0000"/>
                 <w:sz w:val="20"/>
                 <w:szCs w:val="20"/>
               </w:rPr>
@@ -732,6 +734,7 @@
             <w:r>
               <w:rPr>
                 <w:rFonts w:ascii="Cera Pro" w:hAnsi="Cera Pro"/>
+                <w:color w:val="FF0000"/>
                 <w:sz w:val="20"/>
                 <w:szCs w:val="20"/>
               </w:rPr>
@@ -741,6 +744,7 @@
               <w:rPr>
                 <w:rFonts w:ascii="Cera Pro" w:hAnsi="Cera Pro"/>
                 <w:noProof/>
+                <w:color w:val="FF0000"/>
                 <w:sz w:val="20"/>
                 <w:szCs w:val="20"/>
               </w:rPr>
@@ -751,6 +755,7 @@
               <w:rPr>
                 <w:rFonts w:ascii="Cera Pro" w:hAnsi="Cera Pro"/>
                 <w:noProof/>
+                <w:color w:val="FF0000"/>
                 <w:sz w:val="20"/>
                 <w:szCs w:val="20"/>
               </w:rPr>
@@ -760,6 +765,7 @@
               <w:rPr>
                 <w:rFonts w:ascii="Cera Pro" w:hAnsi="Cera Pro"/>
                 <w:noProof/>
+                <w:color w:val="FF0000"/>
                 <w:sz w:val="20"/>
                 <w:szCs w:val="20"/>
               </w:rPr>
@@ -769,6 +775,7 @@
               <w:rPr>
                 <w:rFonts w:ascii="Cera Pro" w:hAnsi="Cera Pro"/>
                 <w:noProof/>
+                <w:color w:val="FF0000"/>
                 <w:sz w:val="20"/>
                 <w:szCs w:val="20"/>
               </w:rPr>
@@ -778,6 +785,7 @@
               <w:rPr>
                 <w:rFonts w:ascii="Cera Pro" w:hAnsi="Cera Pro"/>
                 <w:noProof/>
+                <w:color w:val="FF0000"/>
                 <w:sz w:val="20"/>
                 <w:szCs w:val="20"/>
               </w:rPr>
@@ -787,6 +795,7 @@
               <w:rPr>
                 <w:rFonts w:ascii="Cera Pro" w:hAnsi="Cera Pro"/>
                 <w:noProof/>
+                <w:color w:val="FF0000"/>
                 <w:sz w:val="20"/>
                 <w:szCs w:val="20"/>
               </w:rPr>
@@ -4241,7 +4250,6 @@
   <w:style w:type="character" w:default="1" w:styleId="DefaultParagraphFont">
     <w:name w:val="Default Paragraph Font"/>
     <w:uiPriority w:val="1"/>
-    <w:semiHidden/>
     <w:unhideWhenUsed/>
   </w:style>
   <w:style w:type="table" w:default="1" w:styleId="TableNormal">

</xml_diff>